<commit_message>
Presenting BX31 data and ECOWISE data
Also, adding some details in the docx.
</commit_message>
<xml_diff>
--- a/Post analysis/T_out, P_out, Altitude.docx
+++ b/Post analysis/T_out, P_out, Altitude.docx
@@ -462,13 +462,31 @@
           <w:highlight w:val="yellow"/>
           <w:lang w:val="en-US"/>
         </w:rPr>
-        <w:t xml:space="preserve">Thermal </w:t>
+        <w:t>Thermal</w:t>
+      </w:r>
+      <w:r>
+        <w:rPr>
+          <w:highlight w:val="yellow"/>
+        </w:rPr>
+        <w:t xml:space="preserve"> </w:t>
       </w:r>
       <w:r>
         <w:rPr>
           <w:highlight w:val="yellow"/>
         </w:rPr>
         <w:t>για την αιτία αυτού.</w:t>
+      </w:r>
+      <w:r>
+        <w:t xml:space="preserve"> (</w:t>
+      </w:r>
+      <w:r>
+        <w:rPr>
+          <w:highlight w:val="yellow"/>
+        </w:rPr>
+        <w:t>Γιώργος &lt;3</w:t>
+      </w:r>
+      <w:r>
+        <w:t>)</w:t>
       </w:r>
     </w:p>
     <w:p>
@@ -661,9 +679,6 @@
     <w:p>
       <w:pPr>
         <w:jc w:val="both"/>
-        <w:rPr>
-          <w:lang w:val="en-US"/>
-        </w:rPr>
       </w:pPr>
       <w:r>
         <w:rPr>
@@ -682,17 +697,23 @@
         <w:rPr>
           <w:lang w:val="en-US"/>
         </w:rPr>
-        <w:t xml:space="preserve"> of the whole experiment. </w:t>
-      </w:r>
-      <w:proofErr w:type="gramStart"/>
-      <w:r>
-        <w:rPr>
-          <w:highlight w:val="yellow"/>
-          <w:lang w:val="en-US"/>
-        </w:rPr>
-        <w:t>HEATERS????</w:t>
-      </w:r>
-      <w:proofErr w:type="gramEnd"/>
+        <w:t xml:space="preserve"> of the whole experiment.</w:t>
+      </w:r>
+      <w:r>
+        <w:rPr>
+          <w:lang w:val="en-US"/>
+        </w:rPr>
+        <w:t xml:space="preserve"> (</w:t>
+      </w:r>
+      <w:r>
+        <w:rPr>
+          <w:highlight w:val="yellow"/>
+        </w:rPr>
+        <w:t>Γιώργος &lt;3</w:t>
+      </w:r>
+      <w:r>
+        <w:t>)</w:t>
+      </w:r>
     </w:p>
     <w:p>
       <w:pPr>
@@ -804,6 +825,704 @@
     </w:p>
     <w:p>
       <w:pPr>
+        <w:jc w:val="both"/>
+        <w:rPr>
+          <w:lang w:val="en-US"/>
+        </w:rPr>
+      </w:pPr>
+      <w:r>
+        <w:rPr>
+          <w:lang w:val="en-US"/>
+        </w:rPr>
+        <w:t xml:space="preserve">Humidity inside and outside the </w:t>
+      </w:r>
+      <w:proofErr w:type="spellStart"/>
+      <w:r>
+        <w:rPr>
+          <w:lang w:val="en-US"/>
+        </w:rPr>
+        <w:t>sensorbox</w:t>
+      </w:r>
+      <w:proofErr w:type="spellEnd"/>
+      <w:r>
+        <w:rPr>
+          <w:lang w:val="en-US"/>
+        </w:rPr>
+        <w:t xml:space="preserve"> throughout the ascending </w:t>
+      </w:r>
+      <w:r>
+        <w:rPr>
+          <w:lang w:val="en-US"/>
+        </w:rPr>
+        <w:t>phase</w:t>
+      </w:r>
+      <w:r>
+        <w:rPr>
+          <w:lang w:val="en-US"/>
+        </w:rPr>
+        <w:t xml:space="preserve"> was within the specified performance requirements. The </w:t>
+      </w:r>
+      <w:proofErr w:type="spellStart"/>
+      <w:r>
+        <w:rPr>
+          <w:lang w:val="en-US"/>
+        </w:rPr>
+        <w:t>extrema</w:t>
+      </w:r>
+      <w:proofErr w:type="spellEnd"/>
+      <w:r>
+        <w:rPr>
+          <w:lang w:val="en-US"/>
+        </w:rPr>
+        <w:t xml:space="preserve"> values of the outside Humidity were measured to be 1</w:t>
+      </w:r>
+      <w:proofErr w:type="gramStart"/>
+      <w:r>
+        <w:rPr>
+          <w:lang w:val="en-US"/>
+        </w:rPr>
+        <w:t>,03</w:t>
+      </w:r>
+      <w:proofErr w:type="gramEnd"/>
+      <w:r>
+        <w:rPr>
+          <w:lang w:val="en-US"/>
+        </w:rPr>
+        <w:t>% and 19,79% (</w:t>
+      </w:r>
+      <w:r>
+        <w:rPr>
+          <w:highlight w:val="yellow"/>
+        </w:rPr>
+        <w:t>Σύγκριση</w:t>
+      </w:r>
+      <w:r>
+        <w:rPr>
+          <w:highlight w:val="yellow"/>
+          <w:lang w:val="en-US"/>
+        </w:rPr>
+        <w:t xml:space="preserve"> </w:t>
+      </w:r>
+      <w:r>
+        <w:rPr>
+          <w:highlight w:val="yellow"/>
+        </w:rPr>
+        <w:t>με</w:t>
+      </w:r>
+      <w:r>
+        <w:rPr>
+          <w:highlight w:val="yellow"/>
+          <w:lang w:val="en-US"/>
+        </w:rPr>
+        <w:t xml:space="preserve"> BEXUS</w:t>
+      </w:r>
+      <w:r>
+        <w:rPr>
+          <w:lang w:val="en-US"/>
+        </w:rPr>
+        <w:t xml:space="preserve">). Humidity inside the box was measured to be greater than outside at every stage but also steadily declining while the balloon was ascending, with its </w:t>
+      </w:r>
+      <w:proofErr w:type="spellStart"/>
+      <w:r>
+        <w:rPr>
+          <w:lang w:val="en-US"/>
+        </w:rPr>
+        <w:t>extrema</w:t>
+      </w:r>
+      <w:proofErr w:type="spellEnd"/>
+      <w:r>
+        <w:rPr>
+          <w:lang w:val="en-US"/>
+        </w:rPr>
+        <w:t xml:space="preserve"> values being ranging from 4.35 % to 26.2 %. The periodic fluctuation in humidity due to the pump’s function can clearly be seen in the graph</w:t>
+      </w:r>
+      <w:r>
+        <w:rPr>
+          <w:lang w:val="en-US"/>
+        </w:rPr>
+        <w:t>.</w:t>
+      </w:r>
+    </w:p>
+    <w:p>
+      <w:pPr>
+        <w:keepNext/>
+        <w:jc w:val="center"/>
+      </w:pPr>
+      <w:r>
+        <w:rPr>
+          <w:lang w:val="en-US"/>
+        </w:rPr>
+        <w:lastRenderedPageBreak/>
+        <w:drawing>
+          <wp:inline distT="0" distB="0" distL="0" distR="0">
+            <wp:extent cx="4503024" cy="3095625"/>
+            <wp:effectExtent l="0" t="0" r="0" b="0"/>
+            <wp:docPr id="3" name="Εικόνα 3"/>
+            <wp:cNvGraphicFramePr>
+              <a:graphicFrameLocks xmlns:a="http://schemas.openxmlformats.org/drawingml/2006/main" noChangeAspect="1"/>
+            </wp:cNvGraphicFramePr>
+            <a:graphic xmlns:a="http://schemas.openxmlformats.org/drawingml/2006/main">
+              <a:graphicData uri="http://schemas.openxmlformats.org/drawingml/2006/picture">
+                <pic:pic xmlns:pic="http://schemas.openxmlformats.org/drawingml/2006/picture">
+                  <pic:nvPicPr>
+                    <pic:cNvPr id="3" name="Εικόνα 3"/>
+                    <pic:cNvPicPr/>
+                  </pic:nvPicPr>
+                  <pic:blipFill>
+                    <a:blip r:embed="rId9" cstate="print">
+                      <a:extLst>
+                        <a:ext uri="{28A0092B-C50C-407E-A947-70E740481C1C}">
+                          <a14:useLocalDpi xmlns="" xmlns:wpc="http://schemas.microsoft.com/office/word/2010/wordprocessingCanvas" xmlns:cx="http://schemas.microsoft.com/office/drawing/2014/chartex" xmlns:cx1="http://schemas.microsoft.com/office/drawing/2015/9/8/chartex" xmlns:cx2="http://schemas.microsoft.com/office/drawing/2015/10/21/chartex" xmlns:cx3="http://schemas.microsoft.com/office/drawing/2016/5/9/chartex" xmlns:cx4="http://schemas.microsoft.com/office/drawing/2016/5/10/chartex" xmlns:cx5="http://schemas.microsoft.com/office/drawing/2016/5/11/chartex" xmlns:cx6="http://schemas.microsoft.com/office/drawing/2016/5/12/chartex" xmlns:cx7="http://schemas.microsoft.com/office/drawing/2016/5/13/chartex" xmlns:cx8="http://schemas.microsoft.com/office/drawing/2016/5/14/chartex" xmlns:mc="http://schemas.openxmlformats.org/markup-compatibility/2006" xmlns:aink="http://schemas.microsoft.com/office/drawing/2016/ink" xmlns:am3d="http://schemas.microsoft.com/office/drawing/2017/model3d" xmlns:o="urn:schemas-microsoft-com:office:office" xmlns:v="urn:schemas-microsoft-com:vml" xmlns:wp14="http://schemas.microsoft.com/office/word/2010/wordprocessingDrawing" xmlns:w10="urn:schemas-microsoft-com:office:word" xmlns:w="http://schemas.openxmlformats.org/wordprocessingml/2006/main" xmlns:w14="http://schemas.microsoft.com/office/word/2010/wordml" xmlns:w15="http://schemas.microsoft.com/office/word/2012/wordml" xmlns:w16cex="http://schemas.microsoft.com/office/word/2018/wordml/cex" xmlns:w16cid="http://schemas.microsoft.com/office/word/2016/wordml/cid" xmlns:w16="http://schemas.microsoft.com/office/word/2018/wordml" xmlns:w16sdtdh="http://schemas.microsoft.com/office/word/2020/wordml/sdtdatahash" xmlns:w16se="http://schemas.microsoft.com/office/word/2015/wordml/symex" xmlns:wpg="http://schemas.microsoft.com/office/word/2010/wordprocessingGroup" xmlns:wpi="http://schemas.microsoft.com/office/word/2010/wordprocessingInk" xmlns:wps="http://schemas.microsoft.com/office/word/2010/wordprocessingShape" xmlns:a14="http://schemas.microsoft.com/office/drawing/2010/main" val="0"/>
+                        </a:ext>
+                      </a:extLst>
+                    </a:blip>
+                    <a:stretch>
+                      <a:fillRect/>
+                    </a:stretch>
+                  </pic:blipFill>
+                  <pic:spPr>
+                    <a:xfrm>
+                      <a:off x="0" y="0"/>
+                      <a:ext cx="4518444" cy="3106225"/>
+                    </a:xfrm>
+                    <a:prstGeom prst="rect">
+                      <a:avLst/>
+                    </a:prstGeom>
+                  </pic:spPr>
+                </pic:pic>
+              </a:graphicData>
+            </a:graphic>
+          </wp:inline>
+        </w:drawing>
+      </w:r>
+    </w:p>
+    <w:p>
+      <w:pPr>
+        <w:pStyle w:val="a5"/>
+        <w:jc w:val="center"/>
+        <w:rPr>
+          <w:b w:val="0"/>
+          <w:bCs w:val="0"/>
+          <w:lang w:val="en-US"/>
+        </w:rPr>
+      </w:pPr>
+      <w:r>
+        <w:rPr>
+          <w:lang w:val="en-US"/>
+        </w:rPr>
+        <w:t xml:space="preserve">Graph </w:t>
+      </w:r>
+      <w:r>
+        <w:fldChar w:fldCharType="begin"/>
+      </w:r>
+      <w:r>
+        <w:rPr>
+          <w:lang w:val="en-US"/>
+        </w:rPr>
+        <w:instrText xml:space="preserve"> SEQ Graph \* ARABIC </w:instrText>
+      </w:r>
+      <w:r>
+        <w:fldChar w:fldCharType="separate"/>
+      </w:r>
+      <w:r>
+        <w:rPr>
+          <w:noProof/>
+          <w:lang w:val="en-US"/>
+        </w:rPr>
+        <w:t>4</w:t>
+      </w:r>
+      <w:r>
+        <w:fldChar w:fldCharType="end"/>
+      </w:r>
+      <w:r>
+        <w:rPr>
+          <w:lang w:val="en-US"/>
+        </w:rPr>
+        <w:t xml:space="preserve">: </w:t>
+      </w:r>
+      <w:r>
+        <w:rPr>
+          <w:b w:val="0"/>
+          <w:bCs w:val="0"/>
+          <w:lang w:val="en-US"/>
+        </w:rPr>
+        <w:t xml:space="preserve">Humidity measures inside and outside of the </w:t>
+      </w:r>
+      <w:proofErr w:type="spellStart"/>
+      <w:r>
+        <w:rPr>
+          <w:b w:val="0"/>
+          <w:bCs w:val="0"/>
+          <w:lang w:val="en-US"/>
+        </w:rPr>
+        <w:t>sensorbox</w:t>
+      </w:r>
+      <w:proofErr w:type="spellEnd"/>
+    </w:p>
+    <w:p>
+      <w:pPr>
+        <w:rPr>
+          <w:lang w:val="en-US"/>
+        </w:rPr>
+      </w:pPr>
+      <w:r>
+        <w:rPr>
+          <w:lang w:val="en-US"/>
+        </w:rPr>
+        <w:t xml:space="preserve">The temperature and pressure inside the </w:t>
+      </w:r>
+      <w:proofErr w:type="spellStart"/>
+      <w:r>
+        <w:rPr>
+          <w:lang w:val="en-US"/>
+        </w:rPr>
+        <w:t>sensorbox</w:t>
+      </w:r>
+      <w:proofErr w:type="spellEnd"/>
+      <w:r>
+        <w:rPr>
+          <w:lang w:val="en-US"/>
+        </w:rPr>
+        <w:t xml:space="preserve"> as a function of time during the ascending phase are presented below.</w:t>
+      </w:r>
+    </w:p>
+    <w:p>
+      <w:pPr>
+        <w:pStyle w:val="a5"/>
+        <w:jc w:val="both"/>
+        <w:rPr>
+          <w:b w:val="0"/>
+          <w:lang w:val="en-US"/>
+        </w:rPr>
+      </w:pPr>
+    </w:p>
+    <w:p>
+      <w:pPr>
+        <w:keepNext/>
+        <w:jc w:val="center"/>
+      </w:pPr>
+      <w:r>
+        <w:rPr>
+          <w:lang w:val="en-US"/>
+        </w:rPr>
+        <w:br w:type="page"/>
+      </w:r>
+      <w:r>
+        <w:rPr>
+          <w:lang w:val="en-US"/>
+        </w:rPr>
+        <w:lastRenderedPageBreak/>
+        <w:drawing>
+          <wp:inline distT="0" distB="0" distL="0" distR="0">
+            <wp:extent cx="4848225" cy="3332936"/>
+            <wp:effectExtent l="0" t="0" r="0" b="0"/>
+            <wp:docPr id="2" name="Εικόνα 2"/>
+            <wp:cNvGraphicFramePr>
+              <a:graphicFrameLocks xmlns:a="http://schemas.openxmlformats.org/drawingml/2006/main" noChangeAspect="1"/>
+            </wp:cNvGraphicFramePr>
+            <a:graphic xmlns:a="http://schemas.openxmlformats.org/drawingml/2006/main">
+              <a:graphicData uri="http://schemas.openxmlformats.org/drawingml/2006/picture">
+                <pic:pic xmlns:pic="http://schemas.openxmlformats.org/drawingml/2006/picture">
+                  <pic:nvPicPr>
+                    <pic:cNvPr id="2" name="Εικόνα 2"/>
+                    <pic:cNvPicPr/>
+                  </pic:nvPicPr>
+                  <pic:blipFill>
+                    <a:blip r:embed="rId10" cstate="print">
+                      <a:extLst>
+                        <a:ext uri="{28A0092B-C50C-407E-A947-70E740481C1C}">
+                          <a14:useLocalDpi xmlns="" xmlns:wpc="http://schemas.microsoft.com/office/word/2010/wordprocessingCanvas" xmlns:cx="http://schemas.microsoft.com/office/drawing/2014/chartex" xmlns:cx1="http://schemas.microsoft.com/office/drawing/2015/9/8/chartex" xmlns:cx2="http://schemas.microsoft.com/office/drawing/2015/10/21/chartex" xmlns:cx3="http://schemas.microsoft.com/office/drawing/2016/5/9/chartex" xmlns:cx4="http://schemas.microsoft.com/office/drawing/2016/5/10/chartex" xmlns:cx5="http://schemas.microsoft.com/office/drawing/2016/5/11/chartex" xmlns:cx6="http://schemas.microsoft.com/office/drawing/2016/5/12/chartex" xmlns:cx7="http://schemas.microsoft.com/office/drawing/2016/5/13/chartex" xmlns:cx8="http://schemas.microsoft.com/office/drawing/2016/5/14/chartex" xmlns:mc="http://schemas.openxmlformats.org/markup-compatibility/2006" xmlns:aink="http://schemas.microsoft.com/office/drawing/2016/ink" xmlns:am3d="http://schemas.microsoft.com/office/drawing/2017/model3d" xmlns:o="urn:schemas-microsoft-com:office:office" xmlns:v="urn:schemas-microsoft-com:vml" xmlns:wp14="http://schemas.microsoft.com/office/word/2010/wordprocessingDrawing" xmlns:w10="urn:schemas-microsoft-com:office:word" xmlns:w="http://schemas.openxmlformats.org/wordprocessingml/2006/main" xmlns:w14="http://schemas.microsoft.com/office/word/2010/wordml" xmlns:w15="http://schemas.microsoft.com/office/word/2012/wordml" xmlns:w16cex="http://schemas.microsoft.com/office/word/2018/wordml/cex" xmlns:w16cid="http://schemas.microsoft.com/office/word/2016/wordml/cid" xmlns:w16="http://schemas.microsoft.com/office/word/2018/wordml" xmlns:w16sdtdh="http://schemas.microsoft.com/office/word/2020/wordml/sdtdatahash" xmlns:w16se="http://schemas.microsoft.com/office/word/2015/wordml/symex" xmlns:wpg="http://schemas.microsoft.com/office/word/2010/wordprocessingGroup" xmlns:wpi="http://schemas.microsoft.com/office/word/2010/wordprocessingInk" xmlns:wps="http://schemas.microsoft.com/office/word/2010/wordprocessingShape" xmlns:a14="http://schemas.microsoft.com/office/drawing/2010/main" val="0"/>
+                        </a:ext>
+                      </a:extLst>
+                    </a:blip>
+                    <a:stretch>
+                      <a:fillRect/>
+                    </a:stretch>
+                  </pic:blipFill>
+                  <pic:spPr>
+                    <a:xfrm>
+                      <a:off x="0" y="0"/>
+                      <a:ext cx="4852639" cy="3335970"/>
+                    </a:xfrm>
+                    <a:prstGeom prst="rect">
+                      <a:avLst/>
+                    </a:prstGeom>
+                  </pic:spPr>
+                </pic:pic>
+              </a:graphicData>
+            </a:graphic>
+          </wp:inline>
+        </w:drawing>
+      </w:r>
+    </w:p>
+    <w:p>
+      <w:pPr>
+        <w:pStyle w:val="a5"/>
+        <w:jc w:val="center"/>
+        <w:rPr>
+          <w:b w:val="0"/>
+          <w:bCs w:val="0"/>
+          <w:lang w:val="en-US"/>
+        </w:rPr>
+      </w:pPr>
+      <w:r>
+        <w:rPr>
+          <w:lang w:val="en-US"/>
+        </w:rPr>
+        <w:t xml:space="preserve">Graph </w:t>
+      </w:r>
+      <w:r>
+        <w:fldChar w:fldCharType="begin"/>
+      </w:r>
+      <w:r>
+        <w:rPr>
+          <w:lang w:val="en-US"/>
+        </w:rPr>
+        <w:instrText xml:space="preserve"> SEQ Graph \* ARABIC </w:instrText>
+      </w:r>
+      <w:r>
+        <w:fldChar w:fldCharType="separate"/>
+      </w:r>
+      <w:r>
+        <w:rPr>
+          <w:noProof/>
+          <w:lang w:val="en-US"/>
+        </w:rPr>
+        <w:t>5</w:t>
+      </w:r>
+      <w:r>
+        <w:fldChar w:fldCharType="end"/>
+      </w:r>
+      <w:r>
+        <w:rPr>
+          <w:lang w:val="en-US"/>
+        </w:rPr>
+        <w:t xml:space="preserve">: </w:t>
+      </w:r>
+      <w:proofErr w:type="spellStart"/>
+      <w:r>
+        <w:rPr>
+          <w:b w:val="0"/>
+          <w:bCs w:val="0"/>
+          <w:lang w:val="en-US"/>
+        </w:rPr>
+        <w:t>Sensorbox</w:t>
+      </w:r>
+      <w:proofErr w:type="spellEnd"/>
+      <w:r>
+        <w:rPr>
+          <w:b w:val="0"/>
+          <w:bCs w:val="0"/>
+          <w:lang w:val="en-US"/>
+        </w:rPr>
+        <w:t xml:space="preserve"> Variables (Ascending phase)</w:t>
+      </w:r>
+    </w:p>
+    <w:p>
+      <w:pPr>
+        <w:jc w:val="both"/>
+        <w:rPr>
+          <w:lang w:val="en-US"/>
+        </w:rPr>
+      </w:pPr>
+      <w:r>
+        <w:rPr>
+          <w:lang w:val="en-US"/>
+        </w:rPr>
+        <w:t xml:space="preserve">The inside temperature remained well within the specified range of [-40 </w:t>
+      </w:r>
+      <w:proofErr w:type="spellStart"/>
+      <w:proofErr w:type="gramStart"/>
+      <w:r>
+        <w:rPr>
+          <w:vertAlign w:val="superscript"/>
+          <w:lang w:val="en-US"/>
+        </w:rPr>
+        <w:t>o</w:t>
+      </w:r>
+      <w:r>
+        <w:rPr>
+          <w:lang w:val="en-US"/>
+        </w:rPr>
+        <w:t>C</w:t>
+      </w:r>
+      <w:proofErr w:type="spellEnd"/>
+      <w:r>
+        <w:rPr>
+          <w:lang w:val="en-US"/>
+        </w:rPr>
+        <w:t xml:space="preserve"> ,60</w:t>
+      </w:r>
+      <w:proofErr w:type="gramEnd"/>
+      <w:r>
+        <w:rPr>
+          <w:lang w:val="en-US"/>
+        </w:rPr>
+        <w:t xml:space="preserve"> </w:t>
+      </w:r>
+      <w:proofErr w:type="spellStart"/>
+      <w:r>
+        <w:rPr>
+          <w:vertAlign w:val="superscript"/>
+          <w:lang w:val="en-US"/>
+        </w:rPr>
+        <w:t>o</w:t>
+      </w:r>
+      <w:r>
+        <w:rPr>
+          <w:lang w:val="en-US"/>
+        </w:rPr>
+        <w:t>C</w:t>
+      </w:r>
+      <w:proofErr w:type="spellEnd"/>
+      <w:r>
+        <w:rPr>
+          <w:lang w:val="en-US"/>
+        </w:rPr>
+        <w:t xml:space="preserve"> ] throughout the ascending phase. In fact, it remained surprisingly stable between 24 </w:t>
+      </w:r>
+      <w:proofErr w:type="spellStart"/>
+      <w:r>
+        <w:rPr>
+          <w:vertAlign w:val="superscript"/>
+          <w:lang w:val="en-US"/>
+        </w:rPr>
+        <w:t>o</w:t>
+      </w:r>
+      <w:r>
+        <w:rPr>
+          <w:lang w:val="en-US"/>
+        </w:rPr>
+        <w:t>C</w:t>
+      </w:r>
+      <w:proofErr w:type="spellEnd"/>
+      <w:r>
+        <w:rPr>
+          <w:lang w:val="en-US"/>
+        </w:rPr>
+        <w:t xml:space="preserve"> </w:t>
+      </w:r>
+      <w:proofErr w:type="gramStart"/>
+      <w:r>
+        <w:rPr>
+          <w:lang w:val="en-US"/>
+        </w:rPr>
+        <w:t>and  29</w:t>
+      </w:r>
+      <w:proofErr w:type="gramEnd"/>
+      <w:r>
+        <w:rPr>
+          <w:lang w:val="en-US"/>
+        </w:rPr>
+        <w:t xml:space="preserve"> </w:t>
+      </w:r>
+      <w:proofErr w:type="spellStart"/>
+      <w:r>
+        <w:rPr>
+          <w:vertAlign w:val="superscript"/>
+          <w:lang w:val="en-US"/>
+        </w:rPr>
+        <w:t>o</w:t>
+      </w:r>
+      <w:r>
+        <w:rPr>
+          <w:lang w:val="en-US"/>
+        </w:rPr>
+        <w:t>C</w:t>
+      </w:r>
+      <w:proofErr w:type="spellEnd"/>
+      <w:r>
+        <w:rPr>
+          <w:lang w:val="en-US"/>
+        </w:rPr>
+        <w:t xml:space="preserve">  which indicates</w:t>
+      </w:r>
+      <w:r>
+        <w:rPr>
+          <w:lang w:val="en-US"/>
+        </w:rPr>
+        <w:t xml:space="preserve"> </w:t>
+      </w:r>
+      <w:r>
+        <w:rPr>
+          <w:lang w:val="en-US"/>
+        </w:rPr>
+        <w:t xml:space="preserve">that </w:t>
+      </w:r>
+      <w:r>
+        <w:rPr>
+          <w:highlight w:val="yellow"/>
+          <w:lang w:val="en-US"/>
+        </w:rPr>
+        <w:t>HEATERS</w:t>
+      </w:r>
+      <w:r>
+        <w:rPr>
+          <w:highlight w:val="yellow"/>
+          <w:lang w:val="en-US"/>
+        </w:rPr>
+        <w:t xml:space="preserve">???? </w:t>
+      </w:r>
+      <w:proofErr w:type="spellStart"/>
+      <w:r>
+        <w:rPr>
+          <w:highlight w:val="yellow"/>
+        </w:rPr>
+        <w:t>Λειτουργια</w:t>
+      </w:r>
+      <w:proofErr w:type="spellEnd"/>
+      <w:r>
+        <w:rPr>
+          <w:highlight w:val="yellow"/>
+          <w:lang w:val="en-US"/>
+        </w:rPr>
+        <w:t xml:space="preserve"> </w:t>
+      </w:r>
+      <w:proofErr w:type="spellStart"/>
+      <w:r>
+        <w:rPr>
+          <w:highlight w:val="yellow"/>
+        </w:rPr>
+        <w:t>αντλιας</w:t>
+      </w:r>
+      <w:proofErr w:type="spellEnd"/>
+      <w:r>
+        <w:rPr>
+          <w:highlight w:val="yellow"/>
+          <w:lang w:val="en-US"/>
+        </w:rPr>
+        <w:t xml:space="preserve">;; insulation? </w:t>
+      </w:r>
+      <w:proofErr w:type="gramStart"/>
+      <w:r>
+        <w:rPr>
+          <w:highlight w:val="yellow"/>
+          <w:lang w:val="en-US"/>
+        </w:rPr>
+        <w:t>(</w:t>
+      </w:r>
+      <w:r>
+        <w:rPr>
+          <w:highlight w:val="yellow"/>
+        </w:rPr>
+        <w:t>Γιώργος</w:t>
+      </w:r>
+      <w:r>
+        <w:rPr>
+          <w:highlight w:val="yellow"/>
+          <w:lang w:val="en-US"/>
+        </w:rPr>
+        <w:t>).</w:t>
+      </w:r>
+      <w:proofErr w:type="gramEnd"/>
+    </w:p>
+    <w:p>
+      <w:pPr>
+        <w:jc w:val="both"/>
+      </w:pPr>
+      <w:r>
+        <w:rPr>
+          <w:lang w:val="en-US"/>
+        </w:rPr>
+        <w:t xml:space="preserve">Conversely, the pressure inside the </w:t>
+      </w:r>
+      <w:proofErr w:type="spellStart"/>
+      <w:r>
+        <w:rPr>
+          <w:lang w:val="en-US"/>
+        </w:rPr>
+        <w:t>sensorbox</w:t>
+      </w:r>
+      <w:proofErr w:type="spellEnd"/>
+      <w:r>
+        <w:rPr>
+          <w:lang w:val="en-US"/>
+        </w:rPr>
+        <w:t xml:space="preserve"> did not meet the performance requirements during the ascending phase</w:t>
+      </w:r>
+      <w:r>
+        <w:rPr>
+          <w:lang w:val="en-US"/>
+        </w:rPr>
+        <w:t xml:space="preserve"> </w:t>
+      </w:r>
+      <w:r>
+        <w:rPr>
+          <w:lang w:val="en-US"/>
+        </w:rPr>
+        <w:t xml:space="preserve">(steady pressure of 800mbar). As is evident in the graph above, the pump was not able to continuously raise the pressure sufficiently at any cycle. Unfortunately, it was determined that there was a leak somewhere in the </w:t>
+      </w:r>
+      <w:proofErr w:type="spellStart"/>
+      <w:r>
+        <w:rPr>
+          <w:lang w:val="en-US"/>
+        </w:rPr>
+        <w:t>sensorbox</w:t>
+      </w:r>
+      <w:proofErr w:type="spellEnd"/>
+      <w:r>
+        <w:rPr>
+          <w:lang w:val="en-US"/>
+        </w:rPr>
+        <w:t xml:space="preserve"> which resulted in the pressure inside essentially matching the atmospheric pressure. It should be noted that the selected pump could have perhaps not been perfectly suited for the required pressurization but it is hypothesized that it would yield acceptable results were it not for the leak. </w:t>
+      </w:r>
+      <w:r>
+        <w:rPr>
+          <w:lang w:val="en-US"/>
+        </w:rPr>
+        <w:t xml:space="preserve"> </w:t>
+      </w:r>
+      <w:r>
+        <w:rPr>
+          <w:lang w:val="en-US"/>
+        </w:rPr>
+        <w:t xml:space="preserve">The measured </w:t>
+      </w:r>
+      <w:proofErr w:type="spellStart"/>
+      <w:r>
+        <w:rPr>
+          <w:lang w:val="en-US"/>
+        </w:rPr>
+        <w:t>extrema</w:t>
+      </w:r>
+      <w:proofErr w:type="spellEnd"/>
+      <w:r>
+        <w:rPr>
+          <w:lang w:val="en-US"/>
+        </w:rPr>
+        <w:t xml:space="preserve"> values were [6.5 </w:t>
+      </w:r>
+      <w:proofErr w:type="gramStart"/>
+      <w:r>
+        <w:rPr>
+          <w:lang w:val="en-US"/>
+        </w:rPr>
+        <w:t>mbar ,</w:t>
+      </w:r>
+      <w:proofErr w:type="gramEnd"/>
+      <w:r>
+        <w:rPr>
+          <w:lang w:val="en-US"/>
+        </w:rPr>
+        <w:t xml:space="preserve"> 1290.9 mbar].</w:t>
+      </w:r>
+    </w:p>
+    <w:p>
+      <w:pPr>
+        <w:pStyle w:val="a5"/>
+        <w:jc w:val="both"/>
+        <w:rPr>
+          <w:rFonts w:asciiTheme="majorHAnsi" w:eastAsiaTheme="majorEastAsia" w:hAnsiTheme="majorHAnsi" w:cstheme="majorBidi"/>
+          <w:b w:val="0"/>
+          <w:bCs w:val="0"/>
+          <w:color w:val="365F91" w:themeColor="accent1" w:themeShade="BF"/>
+          <w:sz w:val="28"/>
+          <w:szCs w:val="28"/>
+        </w:rPr>
+      </w:pPr>
+    </w:p>
+    <w:p>
+      <w:pPr>
         <w:rPr>
           <w:rFonts w:asciiTheme="majorHAnsi" w:eastAsiaTheme="majorEastAsia" w:hAnsiTheme="majorHAnsi" w:cstheme="majorBidi"/>
           <w:b/>
@@ -885,7 +1604,7 @@
                     </pic:cNvPicPr>
                   </pic:nvPicPr>
                   <pic:blipFill>
-                    <a:blip r:embed="rId9" cstate="print"/>
+                    <a:blip r:embed="rId11" cstate="print"/>
                     <a:srcRect l="23325" t="20704" r="31494" b="28571"/>
                     <a:stretch>
                       <a:fillRect/>
@@ -936,7 +1655,7 @@
                     </pic:cNvPicPr>
                   </pic:nvPicPr>
                   <pic:blipFill>
-                    <a:blip r:embed="rId10" cstate="print"/>
+                    <a:blip r:embed="rId12" cstate="print"/>
                     <a:srcRect l="22940" t="20290" r="30976" b="28951"/>
                     <a:stretch>
                       <a:fillRect/>
@@ -1185,7 +1904,7 @@
                     </pic:cNvPicPr>
                   </pic:nvPicPr>
                   <pic:blipFill>
-                    <a:blip r:embed="rId11" cstate="print"/>
+                    <a:blip r:embed="rId13" cstate="print"/>
                     <a:srcRect l="23187" t="28571" r="31106" b="20497"/>
                     <a:stretch>
                       <a:fillRect/>
@@ -1240,12 +1959,37 @@
         </w:rPr>
         <w:t>???</w:t>
       </w:r>
-    </w:p>
-    <w:p>
-      <w:pPr>
-        <w:rPr>
-          <w:noProof/>
-          <w:lang w:val="en-US" w:eastAsia="el-GR"/>
+      <w:r>
+        <w:rPr>
+          <w:lang w:val="en-US"/>
+        </w:rPr>
+        <w:t xml:space="preserve"> (</w:t>
+      </w:r>
+      <w:r>
+        <w:rPr>
+          <w:highlight w:val="yellow"/>
+        </w:rPr>
+        <w:t>Γιώργος</w:t>
+      </w:r>
+      <w:r>
+        <w:rPr>
+          <w:highlight w:val="yellow"/>
+          <w:lang w:val="en-US"/>
+        </w:rPr>
+        <w:t xml:space="preserve"> &lt;3</w:t>
+      </w:r>
+      <w:r>
+        <w:rPr>
+          <w:lang w:val="en-US"/>
+        </w:rPr>
+        <w:t>)</w:t>
+      </w:r>
+    </w:p>
+    <w:p>
+      <w:pPr>
+        <w:jc w:val="both"/>
+        <w:rPr>
+          <w:lang w:val="en-US"/>
         </w:rPr>
       </w:pPr>
       <w:r>
@@ -1257,12 +2001,12 @@
           <wp:anchor distT="0" distB="0" distL="114300" distR="114300" simplePos="0" relativeHeight="251658240" behindDoc="0" locked="0" layoutInCell="1" allowOverlap="1">
             <wp:simplePos x="0" y="0"/>
             <wp:positionH relativeFrom="column">
-              <wp:posOffset>1045845</wp:posOffset>
+              <wp:posOffset>1165225</wp:posOffset>
             </wp:positionH>
             <wp:positionV relativeFrom="paragraph">
-              <wp:posOffset>36195</wp:posOffset>
+              <wp:posOffset>27940</wp:posOffset>
             </wp:positionV>
-            <wp:extent cx="3030855" cy="1998980"/>
+            <wp:extent cx="3030855" cy="1996440"/>
             <wp:effectExtent l="19050" t="0" r="0" b="0"/>
             <wp:wrapSquare wrapText="bothSides"/>
             <wp:docPr id="34" name="Εικόνα 34"/>
@@ -1279,7 +2023,7 @@
                     </pic:cNvPicPr>
                   </pic:nvPicPr>
                   <pic:blipFill>
-                    <a:blip r:embed="rId12" cstate="print"/>
+                    <a:blip r:embed="rId14" cstate="print"/>
                     <a:srcRect l="23442" t="28986" r="29294" b="20704"/>
                     <a:stretch>
                       <a:fillRect/>
@@ -1288,7 +2032,7 @@
                   <pic:spPr bwMode="auto">
                     <a:xfrm>
                       <a:off x="0" y="0"/>
-                      <a:ext cx="3030855" cy="1998980"/>
+                      <a:ext cx="3030855" cy="1996440"/>
                     </a:xfrm>
                     <a:prstGeom prst="rect">
                       <a:avLst/>
@@ -1307,6 +2051,453 @@
           </wp:anchor>
         </w:drawing>
       </w:r>
+    </w:p>
+    <w:p>
+      <w:pPr>
+        <w:jc w:val="both"/>
+        <w:rPr>
+          <w:lang w:val="en-US"/>
+        </w:rPr>
+      </w:pPr>
+    </w:p>
+    <w:p>
+      <w:pPr>
+        <w:jc w:val="both"/>
+        <w:rPr>
+          <w:lang w:val="en-US"/>
+        </w:rPr>
+      </w:pPr>
+    </w:p>
+    <w:p>
+      <w:pPr>
+        <w:jc w:val="both"/>
+        <w:rPr>
+          <w:lang w:val="en-US"/>
+        </w:rPr>
+      </w:pPr>
+    </w:p>
+    <w:p>
+      <w:pPr>
+        <w:jc w:val="both"/>
+        <w:rPr>
+          <w:lang w:val="en-US"/>
+        </w:rPr>
+      </w:pPr>
+    </w:p>
+    <w:p>
+      <w:pPr>
+        <w:jc w:val="both"/>
+        <w:rPr>
+          <w:lang w:val="en-US"/>
+        </w:rPr>
+      </w:pPr>
+    </w:p>
+    <w:p>
+      <w:pPr>
+        <w:jc w:val="both"/>
+        <w:rPr>
+          <w:noProof/>
+          <w:lang w:val="en-US" w:eastAsia="el-GR"/>
+        </w:rPr>
+      </w:pPr>
+      <w:r>
+        <w:rPr>
+          <w:noProof/>
+          <w:lang w:val="en-US" w:eastAsia="el-GR"/>
+        </w:rPr>
+        <w:lastRenderedPageBreak/>
+        <w:t>As mentioned above, there exist certain discontinuities in the graphs below which are attributed to a loss of signal as well as the resbooting of the experiment’s systems.</w:t>
+      </w:r>
+    </w:p>
+    <w:p>
+      <w:pPr>
+        <w:keepNext/>
+        <w:jc w:val="center"/>
+      </w:pPr>
+      <w:r>
+        <w:rPr>
+          <w:b/>
+          <w:bCs/>
+          <w:noProof/>
+          <w:lang w:eastAsia="el-GR"/>
+        </w:rPr>
+        <w:drawing>
+          <wp:inline distT="0" distB="0" distL="0" distR="0">
+            <wp:extent cx="4188460" cy="3141597"/>
+            <wp:effectExtent l="0" t="0" r="0" b="0"/>
+            <wp:docPr id="5" name="Εικόνα 5"/>
+            <wp:cNvGraphicFramePr>
+              <a:graphicFrameLocks xmlns:a="http://schemas.openxmlformats.org/drawingml/2006/main" noChangeAspect="1"/>
+            </wp:cNvGraphicFramePr>
+            <a:graphic xmlns:a="http://schemas.openxmlformats.org/drawingml/2006/main">
+              <a:graphicData uri="http://schemas.openxmlformats.org/drawingml/2006/picture">
+                <pic:pic xmlns:pic="http://schemas.openxmlformats.org/drawingml/2006/picture">
+                  <pic:nvPicPr>
+                    <pic:cNvPr id="5" name="Εικόνα 5"/>
+                    <pic:cNvPicPr/>
+                  </pic:nvPicPr>
+                  <pic:blipFill>
+                    <a:blip r:embed="rId15" cstate="print">
+                      <a:extLst>
+                        <a:ext uri="{28A0092B-C50C-407E-A947-70E740481C1C}">
+                          <a14:useLocalDpi xmlns="" xmlns:wpc="http://schemas.microsoft.com/office/word/2010/wordprocessingCanvas" xmlns:cx="http://schemas.microsoft.com/office/drawing/2014/chartex" xmlns:cx1="http://schemas.microsoft.com/office/drawing/2015/9/8/chartex" xmlns:cx2="http://schemas.microsoft.com/office/drawing/2015/10/21/chartex" xmlns:cx3="http://schemas.microsoft.com/office/drawing/2016/5/9/chartex" xmlns:cx4="http://schemas.microsoft.com/office/drawing/2016/5/10/chartex" xmlns:cx5="http://schemas.microsoft.com/office/drawing/2016/5/11/chartex" xmlns:cx6="http://schemas.microsoft.com/office/drawing/2016/5/12/chartex" xmlns:cx7="http://schemas.microsoft.com/office/drawing/2016/5/13/chartex" xmlns:cx8="http://schemas.microsoft.com/office/drawing/2016/5/14/chartex" xmlns:mc="http://schemas.openxmlformats.org/markup-compatibility/2006" xmlns:aink="http://schemas.microsoft.com/office/drawing/2016/ink" xmlns:am3d="http://schemas.microsoft.com/office/drawing/2017/model3d" xmlns:o="urn:schemas-microsoft-com:office:office" xmlns:v="urn:schemas-microsoft-com:vml" xmlns:wp14="http://schemas.microsoft.com/office/word/2010/wordprocessingDrawing" xmlns:w10="urn:schemas-microsoft-com:office:word" xmlns:w="http://schemas.openxmlformats.org/wordprocessingml/2006/main" xmlns:w14="http://schemas.microsoft.com/office/word/2010/wordml" xmlns:w15="http://schemas.microsoft.com/office/word/2012/wordml" xmlns:w16cex="http://schemas.microsoft.com/office/word/2018/wordml/cex" xmlns:w16cid="http://schemas.microsoft.com/office/word/2016/wordml/cid" xmlns:w16="http://schemas.microsoft.com/office/word/2018/wordml" xmlns:w16sdtdh="http://schemas.microsoft.com/office/word/2020/wordml/sdtdatahash" xmlns:w16se="http://schemas.microsoft.com/office/word/2015/wordml/symex" xmlns:wpg="http://schemas.microsoft.com/office/word/2010/wordprocessingGroup" xmlns:wpi="http://schemas.microsoft.com/office/word/2010/wordprocessingInk" xmlns:wps="http://schemas.microsoft.com/office/word/2010/wordprocessingShape" xmlns:a14="http://schemas.microsoft.com/office/drawing/2010/main" val="0"/>
+                        </a:ext>
+                      </a:extLst>
+                    </a:blip>
+                    <a:stretch>
+                      <a:fillRect/>
+                    </a:stretch>
+                  </pic:blipFill>
+                  <pic:spPr>
+                    <a:xfrm>
+                      <a:off x="0" y="0"/>
+                      <a:ext cx="4198795" cy="3149349"/>
+                    </a:xfrm>
+                    <a:prstGeom prst="rect">
+                      <a:avLst/>
+                    </a:prstGeom>
+                  </pic:spPr>
+                </pic:pic>
+              </a:graphicData>
+            </a:graphic>
+          </wp:inline>
+        </w:drawing>
+      </w:r>
+    </w:p>
+    <w:p>
+      <w:pPr>
+        <w:pStyle w:val="a5"/>
+        <w:jc w:val="center"/>
+        <w:rPr>
+          <w:lang w:val="en-US"/>
+        </w:rPr>
+      </w:pPr>
+      <w:r>
+        <w:rPr>
+          <w:lang w:val="en-US"/>
+        </w:rPr>
+        <w:t xml:space="preserve">Graph </w:t>
+      </w:r>
+      <w:r>
+        <w:fldChar w:fldCharType="begin"/>
+      </w:r>
+      <w:r>
+        <w:rPr>
+          <w:lang w:val="en-US"/>
+        </w:rPr>
+        <w:instrText xml:space="preserve"> SEQ Graph \* ARABIC </w:instrText>
+      </w:r>
+      <w:r>
+        <w:fldChar w:fldCharType="separate"/>
+      </w:r>
+      <w:r>
+        <w:rPr>
+          <w:noProof/>
+          <w:lang w:val="en-US"/>
+        </w:rPr>
+        <w:t>6</w:t>
+      </w:r>
+      <w:r>
+        <w:fldChar w:fldCharType="end"/>
+      </w:r>
+      <w:r>
+        <w:rPr>
+          <w:lang w:val="en-US"/>
+        </w:rPr>
+        <w:t xml:space="preserve">: </w:t>
+      </w:r>
+      <w:r>
+        <w:rPr>
+          <w:b w:val="0"/>
+          <w:bCs w:val="0"/>
+          <w:lang w:val="en-US"/>
+        </w:rPr>
+        <w:t xml:space="preserve">Humidity inside and outside of the </w:t>
+      </w:r>
+      <w:proofErr w:type="spellStart"/>
+      <w:r>
+        <w:rPr>
+          <w:b w:val="0"/>
+          <w:bCs w:val="0"/>
+          <w:lang w:val="en-US"/>
+        </w:rPr>
+        <w:t>sensorbox</w:t>
+      </w:r>
+      <w:proofErr w:type="spellEnd"/>
+      <w:r>
+        <w:rPr>
+          <w:b w:val="0"/>
+          <w:bCs w:val="0"/>
+          <w:lang w:val="en-US"/>
+        </w:rPr>
+        <w:t xml:space="preserve"> during the floating phase</w:t>
+      </w:r>
+    </w:p>
+    <w:p>
+      <w:pPr>
+        <w:jc w:val="both"/>
+        <w:rPr>
+          <w:noProof/>
+          <w:lang w:val="en-US" w:eastAsia="el-GR"/>
+        </w:rPr>
+      </w:pPr>
+      <w:r>
+        <w:rPr>
+          <w:noProof/>
+          <w:lang w:val="en-US" w:eastAsia="el-GR"/>
+        </w:rPr>
+        <w:t>The outside humidiity remained relatively stable throughout the floating phase and any changes were mostly gradual with its values ranging from 0 %  to  2. 3%</w:t>
+      </w:r>
+      <w:r>
+        <w:rPr>
+          <w:noProof/>
+          <w:lang w:val="en-US" w:eastAsia="el-GR"/>
+        </w:rPr>
+        <w:t xml:space="preserve"> . </w:t>
+      </w:r>
+      <w:r>
+        <w:rPr>
+          <w:noProof/>
+          <w:lang w:val="en-US" w:eastAsia="el-GR"/>
+        </w:rPr>
+        <w:t>The humidity measured inside however, as can clearly be seen in the graph,</w:t>
+      </w:r>
+      <w:r>
+        <w:rPr>
+          <w:noProof/>
+          <w:lang w:val="en-US" w:eastAsia="el-GR"/>
+        </w:rPr>
+        <w:t xml:space="preserve"> </w:t>
+      </w:r>
+      <w:r>
+        <w:rPr>
+          <w:noProof/>
+          <w:lang w:val="en-US" w:eastAsia="el-GR"/>
+        </w:rPr>
+        <w:t>varied greatly and changed periodically with every cycle, with its extrema values being [3.17 % , 14.29 %].</w:t>
+      </w:r>
+    </w:p>
+    <w:p>
+      <w:pPr>
+        <w:keepNext/>
+        <w:jc w:val="center"/>
+      </w:pPr>
+      <w:r>
+        <w:rPr>
+          <w:b/>
+          <w:bCs/>
+          <w:noProof/>
+          <w:lang w:eastAsia="el-GR"/>
+        </w:rPr>
+        <w:drawing>
+          <wp:inline distT="0" distB="0" distL="0" distR="0">
+            <wp:extent cx="4419600" cy="3038274"/>
+            <wp:effectExtent l="0" t="0" r="0" b="0"/>
+            <wp:docPr id="6" name="Εικόνα 6"/>
+            <wp:cNvGraphicFramePr>
+              <a:graphicFrameLocks xmlns:a="http://schemas.openxmlformats.org/drawingml/2006/main" noChangeAspect="1"/>
+            </wp:cNvGraphicFramePr>
+            <a:graphic xmlns:a="http://schemas.openxmlformats.org/drawingml/2006/main">
+              <a:graphicData uri="http://schemas.openxmlformats.org/drawingml/2006/picture">
+                <pic:pic xmlns:pic="http://schemas.openxmlformats.org/drawingml/2006/picture">
+                  <pic:nvPicPr>
+                    <pic:cNvPr id="6" name="Εικόνα 6"/>
+                    <pic:cNvPicPr/>
+                  </pic:nvPicPr>
+                  <pic:blipFill>
+                    <a:blip r:embed="rId16" cstate="print">
+                      <a:extLst>
+                        <a:ext uri="{28A0092B-C50C-407E-A947-70E740481C1C}">
+                          <a14:useLocalDpi xmlns="" xmlns:wpc="http://schemas.microsoft.com/office/word/2010/wordprocessingCanvas" xmlns:cx="http://schemas.microsoft.com/office/drawing/2014/chartex" xmlns:cx1="http://schemas.microsoft.com/office/drawing/2015/9/8/chartex" xmlns:cx2="http://schemas.microsoft.com/office/drawing/2015/10/21/chartex" xmlns:cx3="http://schemas.microsoft.com/office/drawing/2016/5/9/chartex" xmlns:cx4="http://schemas.microsoft.com/office/drawing/2016/5/10/chartex" xmlns:cx5="http://schemas.microsoft.com/office/drawing/2016/5/11/chartex" xmlns:cx6="http://schemas.microsoft.com/office/drawing/2016/5/12/chartex" xmlns:cx7="http://schemas.microsoft.com/office/drawing/2016/5/13/chartex" xmlns:cx8="http://schemas.microsoft.com/office/drawing/2016/5/14/chartex" xmlns:mc="http://schemas.openxmlformats.org/markup-compatibility/2006" xmlns:aink="http://schemas.microsoft.com/office/drawing/2016/ink" xmlns:am3d="http://schemas.microsoft.com/office/drawing/2017/model3d" xmlns:o="urn:schemas-microsoft-com:office:office" xmlns:v="urn:schemas-microsoft-com:vml" xmlns:wp14="http://schemas.microsoft.com/office/word/2010/wordprocessingDrawing" xmlns:w10="urn:schemas-microsoft-com:office:word" xmlns:w="http://schemas.openxmlformats.org/wordprocessingml/2006/main" xmlns:w14="http://schemas.microsoft.com/office/word/2010/wordml" xmlns:w15="http://schemas.microsoft.com/office/word/2012/wordml" xmlns:w16cex="http://schemas.microsoft.com/office/word/2018/wordml/cex" xmlns:w16cid="http://schemas.microsoft.com/office/word/2016/wordml/cid" xmlns:w16="http://schemas.microsoft.com/office/word/2018/wordml" xmlns:w16sdtdh="http://schemas.microsoft.com/office/word/2020/wordml/sdtdatahash" xmlns:w16se="http://schemas.microsoft.com/office/word/2015/wordml/symex" xmlns:wpg="http://schemas.microsoft.com/office/word/2010/wordprocessingGroup" xmlns:wpi="http://schemas.microsoft.com/office/word/2010/wordprocessingInk" xmlns:wps="http://schemas.microsoft.com/office/word/2010/wordprocessingShape" xmlns:a14="http://schemas.microsoft.com/office/drawing/2010/main" val="0"/>
+                        </a:ext>
+                      </a:extLst>
+                    </a:blip>
+                    <a:stretch>
+                      <a:fillRect/>
+                    </a:stretch>
+                  </pic:blipFill>
+                  <pic:spPr>
+                    <a:xfrm>
+                      <a:off x="0" y="0"/>
+                      <a:ext cx="4430025" cy="3045441"/>
+                    </a:xfrm>
+                    <a:prstGeom prst="rect">
+                      <a:avLst/>
+                    </a:prstGeom>
+                  </pic:spPr>
+                </pic:pic>
+              </a:graphicData>
+            </a:graphic>
+          </wp:inline>
+        </w:drawing>
+      </w:r>
+    </w:p>
+    <w:p>
+      <w:pPr>
+        <w:pStyle w:val="a5"/>
+        <w:jc w:val="center"/>
+        <w:rPr>
+          <w:b w:val="0"/>
+          <w:bCs w:val="0"/>
+          <w:noProof/>
+          <w:lang w:val="en-US" w:eastAsia="el-GR"/>
+        </w:rPr>
+      </w:pPr>
+      <w:r>
+        <w:rPr>
+          <w:lang w:val="en-US"/>
+        </w:rPr>
+        <w:t xml:space="preserve">Graph </w:t>
+      </w:r>
+      <w:r>
+        <w:fldChar w:fldCharType="begin"/>
+      </w:r>
+      <w:r>
+        <w:rPr>
+          <w:lang w:val="en-US"/>
+        </w:rPr>
+        <w:instrText xml:space="preserve"> SEQ Graph \* ARABIC </w:instrText>
+      </w:r>
+      <w:r>
+        <w:fldChar w:fldCharType="separate"/>
+      </w:r>
+      <w:r>
+        <w:rPr>
+          <w:noProof/>
+          <w:lang w:val="en-US"/>
+        </w:rPr>
+        <w:t>7</w:t>
+      </w:r>
+      <w:r>
+        <w:fldChar w:fldCharType="end"/>
+      </w:r>
+      <w:r>
+        <w:rPr>
+          <w:lang w:val="en-US"/>
+        </w:rPr>
+        <w:t>:</w:t>
+      </w:r>
+      <w:r>
+        <w:rPr>
+          <w:lang w:val="en-US"/>
+        </w:rPr>
+        <w:t xml:space="preserve"> </w:t>
+      </w:r>
+      <w:proofErr w:type="spellStart"/>
+      <w:r>
+        <w:rPr>
+          <w:b w:val="0"/>
+          <w:bCs w:val="0"/>
+          <w:lang w:val="en-US"/>
+        </w:rPr>
+        <w:t>Sensorbox</w:t>
+      </w:r>
+      <w:proofErr w:type="spellEnd"/>
+      <w:r>
+        <w:rPr>
+          <w:b w:val="0"/>
+          <w:bCs w:val="0"/>
+          <w:lang w:val="en-US"/>
+        </w:rPr>
+        <w:t xml:space="preserve"> variable</w:t>
+      </w:r>
+      <w:r>
+        <w:rPr>
+          <w:b w:val="0"/>
+          <w:bCs w:val="0"/>
+          <w:lang w:val="en-US"/>
+        </w:rPr>
+        <w:t>s</w:t>
+      </w:r>
+      <w:r>
+        <w:rPr>
+          <w:b w:val="0"/>
+          <w:bCs w:val="0"/>
+          <w:lang w:val="en-US"/>
+        </w:rPr>
+        <w:t xml:space="preserve"> </w:t>
+      </w:r>
+      <w:r>
+        <w:rPr>
+          <w:b w:val="0"/>
+          <w:bCs w:val="0"/>
+          <w:lang w:val="en-US"/>
+        </w:rPr>
+        <w:t>during the floating phase</w:t>
+      </w:r>
+    </w:p>
+    <w:p>
+      <w:pPr>
+        <w:jc w:val="both"/>
+        <w:rPr>
+          <w:noProof/>
+          <w:lang w:val="en-US" w:eastAsia="el-GR"/>
+        </w:rPr>
+      </w:pPr>
+      <w:r>
+        <w:rPr>
+          <w:noProof/>
+          <w:lang w:val="en-US" w:eastAsia="el-GR"/>
+        </w:rPr>
+        <w:t xml:space="preserve">Again, the temperature inside the sensorbox remained relatively stable and slightly higher during the floating phase, in the range [25.5 </w:t>
+      </w:r>
+      <w:proofErr w:type="spellStart"/>
+      <w:r>
+        <w:rPr>
+          <w:vertAlign w:val="superscript"/>
+          <w:lang w:val="en-US"/>
+        </w:rPr>
+        <w:t>o</w:t>
+      </w:r>
+      <w:r>
+        <w:rPr>
+          <w:lang w:val="en-US"/>
+        </w:rPr>
+        <w:t>C</w:t>
+      </w:r>
+      <w:proofErr w:type="spellEnd"/>
+      <w:r>
+        <w:rPr>
+          <w:lang w:val="en-US"/>
+        </w:rPr>
+        <w:t xml:space="preserve">, 32.5 </w:t>
+      </w:r>
+      <w:proofErr w:type="spellStart"/>
+      <w:r>
+        <w:rPr>
+          <w:vertAlign w:val="superscript"/>
+          <w:lang w:val="en-US"/>
+        </w:rPr>
+        <w:t>o</w:t>
+      </w:r>
+      <w:r>
+        <w:rPr>
+          <w:lang w:val="en-US"/>
+        </w:rPr>
+        <w:t>C</w:t>
+      </w:r>
+      <w:proofErr w:type="spellEnd"/>
+      <w:r>
+        <w:rPr>
+          <w:lang w:val="en-US"/>
+        </w:rPr>
+        <w:t xml:space="preserve">]. The inside pressure remained </w:t>
+      </w:r>
+      <w:r>
+        <w:rPr>
+          <w:lang w:val="en-US"/>
+        </w:rPr>
+        <w:lastRenderedPageBreak/>
+        <w:t>extremely low, and the pump could only raise its value up to 47 mbar with the minimum pressure being 5 mbar.</w:t>
+      </w:r>
+    </w:p>
+    <w:p>
+      <w:pPr>
+        <w:rPr>
+          <w:noProof/>
+          <w:lang w:val="en-US" w:eastAsia="el-GR"/>
+        </w:rPr>
+      </w:pPr>
     </w:p>
     <w:sectPr>
       <w:pgSz w:w="11906" w:h="16838"/>
@@ -2056,7 +3247,7 @@
 </file>
 
 <file path=customXml/itemProps1.xml><?xml version="1.0" encoding="utf-8"?>
-<ds:datastoreItem xmlns:ds="http://schemas.openxmlformats.org/officeDocument/2006/customXml" ds:itemID="{60EFDE7D-EF30-4E48-A51B-52956A7050DF}">
+<ds:datastoreItem xmlns:ds="http://schemas.openxmlformats.org/officeDocument/2006/customXml" ds:itemID="{CA817E72-6919-47CB-BD86-5FFDB7F28AAB}">
   <ds:schemaRefs>
     <ds:schemaRef ds:uri="http://schemas.openxmlformats.org/officeDocument/2006/bibliography"/>
   </ds:schemaRefs>

</xml_diff>

<commit_message>
Adding the data selection reasoning
</commit_message>
<xml_diff>
--- a/Post analysis/T_out, P_out, Altitude.docx
+++ b/Post analysis/T_out, P_out, Altitude.docx
@@ -349,6 +349,9 @@
     <w:p>
       <w:pPr>
         <w:jc w:val="both"/>
+        <w:rPr>
+          <w:lang w:val="en-US"/>
+        </w:rPr>
       </w:pPr>
       <w:r>
         <w:rPr>
@@ -455,18 +458,39 @@
         <w:rPr>
           <w:highlight w:val="yellow"/>
         </w:rPr>
-        <w:t xml:space="preserve">Παραπομπή στο </w:t>
+        <w:t>Παραπομπή</w:t>
       </w:r>
       <w:r>
         <w:rPr>
           <w:highlight w:val="yellow"/>
           <w:lang w:val="en-US"/>
         </w:rPr>
+        <w:t xml:space="preserve"> </w:t>
+      </w:r>
+      <w:r>
+        <w:rPr>
+          <w:highlight w:val="yellow"/>
+        </w:rPr>
+        <w:t>στο</w:t>
+      </w:r>
+      <w:r>
+        <w:rPr>
+          <w:highlight w:val="yellow"/>
+          <w:lang w:val="en-US"/>
+        </w:rPr>
+        <w:t xml:space="preserve"> </w:t>
+      </w:r>
+      <w:r>
+        <w:rPr>
+          <w:highlight w:val="yellow"/>
+          <w:lang w:val="en-US"/>
+        </w:rPr>
         <w:t>Thermal</w:t>
       </w:r>
       <w:r>
         <w:rPr>
           <w:highlight w:val="yellow"/>
+          <w:lang w:val="en-US"/>
         </w:rPr>
         <w:t xml:space="preserve"> </w:t>
       </w:r>
@@ -474,75 +498,79 @@
         <w:rPr>
           <w:highlight w:val="yellow"/>
         </w:rPr>
-        <w:t>για την αιτία αυτού.</w:t>
-      </w:r>
-      <w:r>
+        <w:t>για</w:t>
+      </w:r>
+      <w:r>
+        <w:rPr>
+          <w:highlight w:val="yellow"/>
+          <w:lang w:val="en-US"/>
+        </w:rPr>
+        <w:t xml:space="preserve"> </w:t>
+      </w:r>
+      <w:r>
+        <w:rPr>
+          <w:highlight w:val="yellow"/>
+        </w:rPr>
+        <w:t>την</w:t>
+      </w:r>
+      <w:r>
+        <w:rPr>
+          <w:highlight w:val="yellow"/>
+          <w:lang w:val="en-US"/>
+        </w:rPr>
+        <w:t xml:space="preserve"> </w:t>
+      </w:r>
+      <w:r>
+        <w:rPr>
+          <w:highlight w:val="yellow"/>
+        </w:rPr>
+        <w:t>αιτία</w:t>
+      </w:r>
+      <w:r>
+        <w:rPr>
+          <w:highlight w:val="yellow"/>
+          <w:lang w:val="en-US"/>
+        </w:rPr>
+        <w:t xml:space="preserve"> </w:t>
+      </w:r>
+      <w:r>
+        <w:rPr>
+          <w:highlight w:val="yellow"/>
+        </w:rPr>
+        <w:t>αυτού</w:t>
+      </w:r>
+      <w:r>
+        <w:rPr>
+          <w:highlight w:val="yellow"/>
+          <w:lang w:val="en-US"/>
+        </w:rPr>
+        <w:t>.</w:t>
+      </w:r>
+      <w:r>
+        <w:rPr>
+          <w:lang w:val="en-US"/>
+        </w:rPr>
         <w:t xml:space="preserve"> (</w:t>
       </w:r>
       <w:r>
         <w:rPr>
           <w:highlight w:val="yellow"/>
         </w:rPr>
-        <w:t>Γιώργος &lt;3</w:t>
-      </w:r>
-      <w:r>
+        <w:t>Γιώργο</w:t>
+      </w:r>
+      <w:r>
+        <w:rPr>
+          <w:highlight w:val="yellow"/>
+        </w:rPr>
+        <w:t>ς</w:t>
+      </w:r>
+      <w:r>
+        <w:rPr>
+          <w:lang w:val="en-US"/>
+        </w:rPr>
         <w:t>)</w:t>
       </w:r>
     </w:p>
-    <w:p>
-      <w:r>
-        <w:rPr>
-          <w:highlight w:val="yellow"/>
-        </w:rPr>
-        <w:t xml:space="preserve">Όταν πάρω τις πραγματικές </w:t>
-      </w:r>
-      <w:r>
-        <w:rPr>
-          <w:highlight w:val="yellow"/>
-          <w:lang w:val="en-US"/>
-        </w:rPr>
-        <w:t>P</w:t>
-      </w:r>
-      <w:r>
-        <w:rPr>
-          <w:highlight w:val="yellow"/>
-        </w:rPr>
-        <w:t xml:space="preserve"> </w:t>
-      </w:r>
-      <w:r>
-        <w:rPr>
-          <w:highlight w:val="yellow"/>
-          <w:lang w:val="en-US"/>
-        </w:rPr>
-        <w:t>out</w:t>
-      </w:r>
-      <w:r>
-        <w:rPr>
-          <w:highlight w:val="yellow"/>
-        </w:rPr>
-        <w:t xml:space="preserve">, </w:t>
-      </w:r>
-      <w:r>
-        <w:rPr>
-          <w:highlight w:val="yellow"/>
-          <w:lang w:val="en-US"/>
-        </w:rPr>
-        <w:t>Tout</w:t>
-      </w:r>
-      <w:r>
-        <w:rPr>
-          <w:highlight w:val="yellow"/>
-        </w:rPr>
-        <w:t xml:space="preserve"> , να συγκρίνω με αυτές, ΕΙΔΙΚΑ ΠΙΕΣΗ</w:t>
-      </w:r>
-    </w:p>
-    <w:p/>
-    <w:p/>
-    <w:p/>
-    <w:p/>
-    <w:p/>
-    <w:p/>
-    <w:p/>
     <w:p>
       <w:pPr>
         <w:rPr>
@@ -572,12 +600,16 @@
       <w:pPr>
         <w:keepNext/>
         <w:jc w:val="center"/>
+        <w:rPr>
+          <w:lang w:val="en-US"/>
+        </w:rPr>
       </w:pPr>
       <w:r>
         <w:rPr>
           <w:noProof/>
           <w:lang w:eastAsia="el-GR"/>
         </w:rPr>
+        <w:lastRenderedPageBreak/>
         <w:drawing>
           <wp:inline distT="0" distB="0" distL="0" distR="0">
             <wp:extent cx="3024000" cy="2106542"/>
@@ -679,6 +711,9 @@
     <w:p>
       <w:pPr>
         <w:jc w:val="both"/>
+        <w:rPr>
+          <w:lang w:val="en-US"/>
+        </w:rPr>
       </w:pPr>
       <w:r>
         <w:rPr>
@@ -688,7 +723,6 @@
       </w:r>
       <w:r>
         <w:rPr>
-          <w:highlight w:val="yellow"/>
           <w:lang w:val="en-US"/>
         </w:rPr>
         <w:t>thermal preservation</w:t>
@@ -698,21 +732,6 @@
           <w:lang w:val="en-US"/>
         </w:rPr>
         <w:t xml:space="preserve"> of the whole experiment.</w:t>
-      </w:r>
-      <w:r>
-        <w:rPr>
-          <w:lang w:val="en-US"/>
-        </w:rPr>
-        <w:t xml:space="preserve"> (</w:t>
-      </w:r>
-      <w:r>
-        <w:rPr>
-          <w:highlight w:val="yellow"/>
-        </w:rPr>
-        <w:t>Γιώργος &lt;3</w:t>
-      </w:r>
-      <w:r>
-        <w:t>)</w:t>
       </w:r>
     </w:p>
     <w:p>
@@ -820,7 +839,7 @@
           <w:b w:val="0"/>
           <w:lang w:val="en-US"/>
         </w:rPr>
-        <w:t>Pump and sensor temperature.</w:t>
+        <w:t>Pump and sensor temperature</w:t>
       </w:r>
     </w:p>
     <w:p>
@@ -950,13 +969,14 @@
       </w:pPr>
       <w:r>
         <w:rPr>
-          <w:lang w:val="en-US"/>
+          <w:noProof/>
+          <w:lang w:eastAsia="el-GR"/>
         </w:rPr>
         <w:lastRenderedPageBreak/>
         <w:drawing>
           <wp:inline distT="0" distB="0" distL="0" distR="0">
-            <wp:extent cx="4503024" cy="3095625"/>
-            <wp:effectExtent l="0" t="0" r="0" b="0"/>
+            <wp:extent cx="3024000" cy="2080146"/>
+            <wp:effectExtent l="19050" t="0" r="4950" b="0"/>
             <wp:docPr id="3" name="Εικόνα 3"/>
             <wp:cNvGraphicFramePr>
               <a:graphicFrameLocks xmlns:a="http://schemas.openxmlformats.org/drawingml/2006/main" noChangeAspect="1"/>
@@ -983,7 +1003,7 @@
                   <pic:spPr>
                     <a:xfrm>
                       <a:off x="0" y="0"/>
-                      <a:ext cx="4518444" cy="3106225"/>
+                      <a:ext cx="3024000" cy="2080146"/>
                     </a:xfrm>
                     <a:prstGeom prst="rect">
                       <a:avLst/>
@@ -1088,34 +1108,20 @@
     </w:p>
     <w:p>
       <w:pPr>
-        <w:pStyle w:val="a5"/>
-        <w:jc w:val="both"/>
-        <w:rPr>
-          <w:b w:val="0"/>
-          <w:lang w:val="en-US"/>
-        </w:rPr>
-      </w:pPr>
-    </w:p>
-    <w:p>
-      <w:pPr>
-        <w:keepNext/>
         <w:jc w:val="center"/>
-      </w:pPr>
-      <w:r>
-        <w:rPr>
-          <w:lang w:val="en-US"/>
-        </w:rPr>
-        <w:br w:type="page"/>
-      </w:r>
-      <w:r>
-        <w:rPr>
-          <w:lang w:val="en-US"/>
-        </w:rPr>
-        <w:lastRenderedPageBreak/>
+        <w:rPr>
+          <w:lang w:val="en-US"/>
+        </w:rPr>
+      </w:pPr>
+      <w:r>
+        <w:rPr>
+          <w:noProof/>
+          <w:lang w:eastAsia="el-GR"/>
+        </w:rPr>
         <w:drawing>
           <wp:inline distT="0" distB="0" distL="0" distR="0">
-            <wp:extent cx="4848225" cy="3332936"/>
-            <wp:effectExtent l="0" t="0" r="0" b="0"/>
+            <wp:extent cx="3024000" cy="2016755"/>
+            <wp:effectExtent l="19050" t="0" r="4950" b="0"/>
             <wp:docPr id="2" name="Εικόνα 2"/>
             <wp:cNvGraphicFramePr>
               <a:graphicFrameLocks xmlns:a="http://schemas.openxmlformats.org/drawingml/2006/main" noChangeAspect="1"/>
@@ -1142,7 +1148,7 @@
                   <pic:spPr>
                     <a:xfrm>
                       <a:off x="0" y="0"/>
-                      <a:ext cx="4852639" cy="3335970"/>
+                      <a:ext cx="3024000" cy="2016755"/>
                     </a:xfrm>
                     <a:prstGeom prst="rect">
                       <a:avLst/>
@@ -1232,6 +1238,39 @@
         <w:t xml:space="preserve">The inside temperature remained well within the specified range of [-40 </w:t>
       </w:r>
       <w:proofErr w:type="spellStart"/>
+      <w:r>
+        <w:rPr>
+          <w:vertAlign w:val="superscript"/>
+          <w:lang w:val="en-US"/>
+        </w:rPr>
+        <w:t>o</w:t>
+      </w:r>
+      <w:r>
+        <w:rPr>
+          <w:lang w:val="en-US"/>
+        </w:rPr>
+        <w:t>C</w:t>
+      </w:r>
+      <w:proofErr w:type="spellEnd"/>
+      <w:r>
+        <w:rPr>
+          <w:lang w:val="en-US"/>
+        </w:rPr>
+        <w:t>,</w:t>
+      </w:r>
+      <w:r>
+        <w:rPr>
+          <w:lang w:val="en-US"/>
+        </w:rPr>
+        <w:t xml:space="preserve"> </w:t>
+      </w:r>
+      <w:r>
+        <w:rPr>
+          <w:lang w:val="en-US"/>
+        </w:rPr>
+        <w:t xml:space="preserve">60 </w:t>
+      </w:r>
+      <w:proofErr w:type="spellStart"/>
       <w:proofErr w:type="gramStart"/>
       <w:r>
         <w:rPr>
@@ -1251,18 +1290,666 @@
         <w:rPr>
           <w:lang w:val="en-US"/>
         </w:rPr>
-        <w:t xml:space="preserve"> ,60</w:t>
+        <w:t xml:space="preserve"> ]</w:t>
       </w:r>
       <w:proofErr w:type="gramEnd"/>
       <w:r>
         <w:rPr>
           <w:lang w:val="en-US"/>
         </w:rPr>
+        <w:t xml:space="preserve"> throughout the ascending phase. In fact, it remained surprisingly stable between 24 </w:t>
+      </w:r>
+      <w:proofErr w:type="spellStart"/>
+      <w:r>
+        <w:rPr>
+          <w:vertAlign w:val="superscript"/>
+          <w:lang w:val="en-US"/>
+        </w:rPr>
+        <w:t>o</w:t>
+      </w:r>
+      <w:r>
+        <w:rPr>
+          <w:lang w:val="en-US"/>
+        </w:rPr>
+        <w:t>C</w:t>
+      </w:r>
+      <w:proofErr w:type="spellEnd"/>
+      <w:r>
+        <w:rPr>
+          <w:lang w:val="en-US"/>
+        </w:rPr>
+        <w:t xml:space="preserve"> and</w:t>
+      </w:r>
+      <w:r>
+        <w:rPr>
+          <w:lang w:val="en-US"/>
+        </w:rPr>
+        <w:t xml:space="preserve"> 29 </w:t>
+      </w:r>
+      <w:proofErr w:type="spellStart"/>
+      <w:r>
+        <w:rPr>
+          <w:vertAlign w:val="superscript"/>
+          <w:lang w:val="en-US"/>
+        </w:rPr>
+        <w:t>o</w:t>
+      </w:r>
+      <w:r>
+        <w:rPr>
+          <w:lang w:val="en-US"/>
+        </w:rPr>
+        <w:t>C</w:t>
+      </w:r>
+      <w:proofErr w:type="spellEnd"/>
+      <w:r>
+        <w:rPr>
+          <w:lang w:val="en-US"/>
+        </w:rPr>
         <w:t xml:space="preserve"> </w:t>
       </w:r>
+      <w:r>
+        <w:rPr>
+          <w:lang w:val="en-US"/>
+        </w:rPr>
+        <w:t>which indicates</w:t>
+      </w:r>
+      <w:r>
+        <w:rPr>
+          <w:lang w:val="en-US"/>
+        </w:rPr>
+        <w:t xml:space="preserve"> </w:t>
+      </w:r>
+      <w:r>
+        <w:rPr>
+          <w:lang w:val="en-US"/>
+        </w:rPr>
+        <w:t xml:space="preserve">that </w:t>
+      </w:r>
+      <w:r>
+        <w:rPr>
+          <w:highlight w:val="yellow"/>
+          <w:lang w:val="en-US"/>
+        </w:rPr>
+        <w:t>HEATERS</w:t>
+      </w:r>
+      <w:r>
+        <w:rPr>
+          <w:highlight w:val="yellow"/>
+          <w:lang w:val="en-US"/>
+        </w:rPr>
+        <w:t xml:space="preserve">???? </w:t>
+      </w:r>
       <w:proofErr w:type="spellStart"/>
       <w:r>
         <w:rPr>
+          <w:highlight w:val="yellow"/>
+        </w:rPr>
+        <w:t>Λειτουργια</w:t>
+      </w:r>
+      <w:proofErr w:type="spellEnd"/>
+      <w:r>
+        <w:rPr>
+          <w:highlight w:val="yellow"/>
+          <w:lang w:val="en-US"/>
+        </w:rPr>
+        <w:t xml:space="preserve"> </w:t>
+      </w:r>
+      <w:proofErr w:type="spellStart"/>
+      <w:r>
+        <w:rPr>
+          <w:highlight w:val="yellow"/>
+        </w:rPr>
+        <w:t>αντλιας</w:t>
+      </w:r>
+      <w:proofErr w:type="spellEnd"/>
+      <w:r>
+        <w:rPr>
+          <w:highlight w:val="yellow"/>
+          <w:lang w:val="en-US"/>
+        </w:rPr>
+        <w:t xml:space="preserve">;; insulation? </w:t>
+      </w:r>
+      <w:proofErr w:type="gramStart"/>
+      <w:r>
+        <w:rPr>
+          <w:highlight w:val="yellow"/>
+          <w:lang w:val="en-US"/>
+        </w:rPr>
+        <w:t>(</w:t>
+      </w:r>
+      <w:r>
+        <w:rPr>
+          <w:highlight w:val="yellow"/>
+        </w:rPr>
+        <w:t>Γιώργος</w:t>
+      </w:r>
+      <w:r>
+        <w:rPr>
+          <w:highlight w:val="yellow"/>
+          <w:lang w:val="en-US"/>
+        </w:rPr>
+        <w:t>).</w:t>
+      </w:r>
+      <w:proofErr w:type="gramEnd"/>
+    </w:p>
+    <w:p>
+      <w:pPr>
+        <w:jc w:val="both"/>
+        <w:rPr>
+          <w:lang w:val="en-US"/>
+        </w:rPr>
+      </w:pPr>
+      <w:r>
+        <w:rPr>
+          <w:lang w:val="en-US"/>
+        </w:rPr>
+        <w:t xml:space="preserve">Conversely, the pressure inside the </w:t>
+      </w:r>
+      <w:proofErr w:type="spellStart"/>
+      <w:r>
+        <w:rPr>
+          <w:lang w:val="en-US"/>
+        </w:rPr>
+        <w:t>sensorbox</w:t>
+      </w:r>
+      <w:proofErr w:type="spellEnd"/>
+      <w:r>
+        <w:rPr>
+          <w:lang w:val="en-US"/>
+        </w:rPr>
+        <w:t xml:space="preserve"> did not meet the performance requirements during the ascending phase</w:t>
+      </w:r>
+      <w:r>
+        <w:rPr>
+          <w:lang w:val="en-US"/>
+        </w:rPr>
+        <w:t xml:space="preserve"> </w:t>
+      </w:r>
+      <w:r>
+        <w:rPr>
+          <w:lang w:val="en-US"/>
+        </w:rPr>
+        <w:t xml:space="preserve">(pressurization up to at least 800mbar at every cycle). The repeated cane shaped curves seen above represent each cycle. The pressure starts off equal to the ambient pressure and the pump steadily pressurizes the air in the chamber. Afterwards, it remains constant for a short time frame, when measurements are taken, and then quickly drops back to the atmospheric pressure while all the valves are open.  As is evident in the graph above, the pump was not able to continuously raise the pressure sufficiently after the ambient pressure was lower than 280 mbar. Unfortunately, it was determined that there was a leak somewhere in the </w:t>
+      </w:r>
+      <w:proofErr w:type="spellStart"/>
+      <w:r>
+        <w:rPr>
+          <w:lang w:val="en-US"/>
+        </w:rPr>
+        <w:t>sensorbox</w:t>
+      </w:r>
+      <w:proofErr w:type="spellEnd"/>
+      <w:r>
+        <w:rPr>
+          <w:lang w:val="en-US"/>
+        </w:rPr>
+        <w:t xml:space="preserve"> which resulted in the pressure inside essentially matching the atmospheric pressure during almost every stage. It should be noted that the selected pump could have perhaps not been perfectly suited for the required pressurization but it is hypothesized that it would yield acceptable results were it not for the leak. </w:t>
+      </w:r>
+      <w:r>
+        <w:rPr>
+          <w:lang w:val="en-US"/>
+        </w:rPr>
+        <w:t xml:space="preserve"> </w:t>
+      </w:r>
+      <w:r>
+        <w:rPr>
+          <w:lang w:val="en-US"/>
+        </w:rPr>
+        <w:t xml:space="preserve">The measured </w:t>
+      </w:r>
+      <w:proofErr w:type="spellStart"/>
+      <w:r>
+        <w:rPr>
+          <w:lang w:val="en-US"/>
+        </w:rPr>
+        <w:t>extrema</w:t>
+      </w:r>
+      <w:proofErr w:type="spellEnd"/>
+      <w:r>
+        <w:rPr>
+          <w:lang w:val="en-US"/>
+        </w:rPr>
+        <w:t xml:space="preserve"> values were [6.5 mbar, 1290.9 mbar].</w:t>
+      </w:r>
+    </w:p>
+    <w:p>
+      <w:pPr>
+        <w:jc w:val="both"/>
+        <w:rPr>
+          <w:lang w:val="en-US"/>
+        </w:rPr>
+      </w:pPr>
+    </w:p>
+    <w:p>
+      <w:pPr>
+        <w:jc w:val="both"/>
+        <w:rPr>
+          <w:lang w:val="en-US"/>
+        </w:rPr>
+      </w:pPr>
+      <w:r>
+        <w:rPr>
+          <w:lang w:val="en-US"/>
+        </w:rPr>
+        <w:t>The ambient pressure a</w:t>
+      </w:r>
+      <w:r>
+        <w:rPr>
+          <w:lang w:val="en-US"/>
+        </w:rPr>
+        <w:t>nd temperature, as well as the a</w:t>
+      </w:r>
+      <w:r>
+        <w:rPr>
+          <w:lang w:val="en-US"/>
+        </w:rPr>
+        <w:t>ltitude of the experiment over time were also measured by independent sensors, and the data are provided by the BEXUS organizers.</w:t>
+      </w:r>
+    </w:p>
+    <w:p>
+      <w:pPr>
+        <w:jc w:val="both"/>
+        <w:rPr>
+          <w:lang w:val="en-US"/>
+        </w:rPr>
+      </w:pPr>
+      <w:r>
+        <w:rPr>
+          <w:lang w:val="en-US"/>
+        </w:rPr>
+        <w:t xml:space="preserve">In the following graph, the pressure measurements over altitude are presented. The pressure inside the </w:t>
+      </w:r>
+      <w:proofErr w:type="spellStart"/>
+      <w:r>
+        <w:rPr>
+          <w:lang w:val="en-US"/>
+        </w:rPr>
+        <w:t>sensorbox</w:t>
+      </w:r>
+      <w:proofErr w:type="spellEnd"/>
+      <w:r>
+        <w:rPr>
+          <w:lang w:val="en-US"/>
+        </w:rPr>
+        <w:t xml:space="preserve"> follows the periodic behavior mentioned above, with its minimums being inside the accepted error area of P</w:t>
+      </w:r>
+      <w:r>
+        <w:rPr>
+          <w:vertAlign w:val="subscript"/>
+          <w:lang w:val="en-US"/>
+        </w:rPr>
+        <w:t>out</w:t>
+      </w:r>
+      <w:r>
+        <w:rPr>
+          <w:lang w:val="en-US"/>
+        </w:rPr>
+        <w:t xml:space="preserve"> for the higher altitudes. This was expected by the construction of the experiment’s stages, since all the valves are open during stage 3. Thus, P</w:t>
+      </w:r>
+      <w:r>
+        <w:rPr>
+          <w:vertAlign w:val="subscript"/>
+          <w:lang w:val="en-US"/>
+        </w:rPr>
+        <w:t>in</w:t>
+      </w:r>
+      <w:r>
+        <w:rPr>
+          <w:lang w:val="en-US"/>
+        </w:rPr>
+        <w:t xml:space="preserve"> should equal </w:t>
+      </w:r>
+      <w:proofErr w:type="spellStart"/>
+      <w:r>
+        <w:rPr>
+          <w:lang w:val="en-US"/>
+        </w:rPr>
+        <w:t>P</w:t>
+      </w:r>
+      <w:r>
+        <w:rPr>
+          <w:vertAlign w:val="subscript"/>
+          <w:lang w:val="en-US"/>
+        </w:rPr>
+        <w:t>env</w:t>
+      </w:r>
+      <w:proofErr w:type="spellEnd"/>
+      <w:r>
+        <w:rPr>
+          <w:lang w:val="en-US"/>
+        </w:rPr>
+        <w:t xml:space="preserve">, or the ambient pressure. The </w:t>
+      </w:r>
+      <w:proofErr w:type="spellStart"/>
+      <w:r>
+        <w:rPr>
+          <w:lang w:val="en-US"/>
+        </w:rPr>
+        <w:t>ecobox</w:t>
+      </w:r>
+      <w:proofErr w:type="spellEnd"/>
+      <w:r>
+        <w:rPr>
+          <w:lang w:val="en-US"/>
+        </w:rPr>
+        <w:t xml:space="preserve"> was not airtight, so the ambient pressure equals P</w:t>
+      </w:r>
+      <w:r>
+        <w:rPr>
+          <w:vertAlign w:val="subscript"/>
+          <w:lang w:val="en-US"/>
+        </w:rPr>
+        <w:t>out</w:t>
+      </w:r>
+      <w:r>
+        <w:rPr>
+          <w:lang w:val="en-US"/>
+        </w:rPr>
+        <w:t>, as the graph implies.</w:t>
+      </w:r>
+    </w:p>
+    <w:p>
+      <w:pPr>
+        <w:keepNext/>
+        <w:jc w:val="center"/>
+        <w:rPr>
+          <w:lang w:val="en-US"/>
+        </w:rPr>
+      </w:pPr>
+      <w:r>
+        <w:rPr>
+          <w:noProof/>
+          <w:lang w:eastAsia="el-GR"/>
+        </w:rPr>
+        <w:drawing>
+          <wp:inline distT="0" distB="0" distL="0" distR="0">
+            <wp:extent cx="3780000" cy="2561318"/>
+            <wp:effectExtent l="19050" t="0" r="0" b="0"/>
+            <wp:docPr id="10" name="Εικόνα 1"/>
+            <wp:cNvGraphicFramePr>
+              <a:graphicFrameLocks xmlns:a="http://schemas.openxmlformats.org/drawingml/2006/main" noChangeAspect="1"/>
+            </wp:cNvGraphicFramePr>
+            <a:graphic xmlns:a="http://schemas.openxmlformats.org/drawingml/2006/main">
+              <a:graphicData uri="http://schemas.openxmlformats.org/drawingml/2006/picture">
+                <pic:pic xmlns:pic="http://schemas.openxmlformats.org/drawingml/2006/picture">
+                  <pic:nvPicPr>
+                    <pic:cNvPr id="0" name="Picture 1"/>
+                    <pic:cNvPicPr>
+                      <a:picLocks noChangeAspect="1" noChangeArrowheads="1"/>
+                    </pic:cNvPicPr>
+                  </pic:nvPicPr>
+                  <pic:blipFill>
+                    <a:blip r:embed="rId11" cstate="print"/>
+                    <a:srcRect l="26390" t="28000" r="21300" b="15333"/>
+                    <a:stretch>
+                      <a:fillRect/>
+                    </a:stretch>
+                  </pic:blipFill>
+                  <pic:spPr bwMode="auto">
+                    <a:xfrm>
+                      <a:off x="0" y="0"/>
+                      <a:ext cx="3780000" cy="2561318"/>
+                    </a:xfrm>
+                    <a:prstGeom prst="rect">
+                      <a:avLst/>
+                    </a:prstGeom>
+                    <a:noFill/>
+                    <a:ln w="9525">
+                      <a:noFill/>
+                      <a:miter lim="800000"/>
+                      <a:headEnd/>
+                      <a:tailEnd/>
+                    </a:ln>
+                  </pic:spPr>
+                </pic:pic>
+              </a:graphicData>
+            </a:graphic>
+          </wp:inline>
+        </w:drawing>
+      </w:r>
+    </w:p>
+    <w:p>
+      <w:pPr>
+        <w:pStyle w:val="a5"/>
+        <w:jc w:val="center"/>
+        <w:rPr>
+          <w:b w:val="0"/>
+          <w:lang w:val="en-US"/>
+        </w:rPr>
+      </w:pPr>
+      <w:r>
+        <w:rPr>
+          <w:lang w:val="en-US"/>
+        </w:rPr>
+        <w:t xml:space="preserve">Graph </w:t>
+      </w:r>
+      <w:r>
+        <w:fldChar w:fldCharType="begin"/>
+      </w:r>
+      <w:r>
+        <w:rPr>
+          <w:lang w:val="en-US"/>
+        </w:rPr>
+        <w:instrText xml:space="preserve"> SEQ Graph \* ARABIC </w:instrText>
+      </w:r>
+      <w:r>
+        <w:fldChar w:fldCharType="separate"/>
+      </w:r>
+      <w:r>
+        <w:rPr>
+          <w:noProof/>
+          <w:lang w:val="en-US"/>
+        </w:rPr>
+        <w:t>6</w:t>
+      </w:r>
+      <w:r>
+        <w:fldChar w:fldCharType="end"/>
+      </w:r>
+      <w:r>
+        <w:rPr>
+          <w:lang w:val="en-US"/>
+        </w:rPr>
+        <w:t xml:space="preserve">: </w:t>
+      </w:r>
+      <w:r>
+        <w:rPr>
+          <w:b w:val="0"/>
+          <w:lang w:val="en-US"/>
+        </w:rPr>
+        <w:t>Pressure measurements</w:t>
+      </w:r>
+    </w:p>
+    <w:p>
+      <w:pPr>
+        <w:jc w:val="both"/>
+        <w:rPr>
+          <w:lang w:val="en-US"/>
+        </w:rPr>
+      </w:pPr>
+      <w:r>
+        <w:rPr>
+          <w:lang w:val="en-US"/>
+        </w:rPr>
+        <w:t>As the altitude decreases, the abovementioned equivalence between P</w:t>
+      </w:r>
+      <w:r>
+        <w:rPr>
+          <w:vertAlign w:val="subscript"/>
+          <w:lang w:val="en-US"/>
+        </w:rPr>
+        <w:t>in</w:t>
+      </w:r>
+      <w:r>
+        <w:rPr>
+          <w:lang w:val="en-US"/>
+        </w:rPr>
+        <w:t xml:space="preserve"> and P</w:t>
+      </w:r>
+      <w:r>
+        <w:rPr>
+          <w:vertAlign w:val="subscript"/>
+          <w:lang w:val="en-US"/>
+        </w:rPr>
+        <w:t>out</w:t>
+      </w:r>
+      <w:r>
+        <w:rPr>
+          <w:lang w:val="en-US"/>
+        </w:rPr>
+        <w:t xml:space="preserve"> disappears. Taking the pump’s behavior into account, this could be explained by its power, since the pump was providing a high flow rate which could not be compensated by the decompression in the given time period of stage 3.</w:t>
+      </w:r>
+      <w:r>
+        <w:rPr>
+          <w:lang w:val="en-US"/>
+        </w:rPr>
+        <w:t xml:space="preserve"> Namely, if the pump’s flow rate is quantified by a function “f”, then it is a function of both </w:t>
+      </w:r>
+      <w:proofErr w:type="spellStart"/>
+      <w:r>
+        <w:rPr>
+          <w:lang w:val="en-US"/>
+        </w:rPr>
+        <w:t>P</w:t>
+      </w:r>
+      <w:r>
+        <w:rPr>
+          <w:vertAlign w:val="subscript"/>
+          <w:lang w:val="en-US"/>
+        </w:rPr>
+        <w:t>env</w:t>
+      </w:r>
+      <w:proofErr w:type="spellEnd"/>
+      <w:r>
+        <w:rPr>
+          <w:lang w:val="en-US"/>
+        </w:rPr>
+        <w:t xml:space="preserve"> and (</w:t>
+      </w:r>
+      <w:proofErr w:type="spellStart"/>
+      <w:r>
+        <w:rPr>
+          <w:lang w:val="en-US"/>
+        </w:rPr>
+        <w:t>P</w:t>
+      </w:r>
+      <w:r>
+        <w:rPr>
+          <w:vertAlign w:val="subscript"/>
+          <w:lang w:val="en-US"/>
+        </w:rPr>
+        <w:t>env</w:t>
+      </w:r>
+      <w:proofErr w:type="spellEnd"/>
+      <w:r>
+        <w:rPr>
+          <w:lang w:val="en-US"/>
+        </w:rPr>
+        <w:t xml:space="preserve"> – P</w:t>
+      </w:r>
+      <w:r>
+        <w:rPr>
+          <w:vertAlign w:val="subscript"/>
+          <w:lang w:val="en-US"/>
+        </w:rPr>
+        <w:t>in</w:t>
+      </w:r>
+      <w:r>
+        <w:rPr>
+          <w:lang w:val="en-US"/>
+        </w:rPr>
+        <w:t>). Considering that P</w:t>
+      </w:r>
+      <w:r>
+        <w:rPr>
+          <w:vertAlign w:val="subscript"/>
+          <w:lang w:val="en-US"/>
+        </w:rPr>
+        <w:t>in</w:t>
+      </w:r>
+      <w:r>
+        <w:rPr>
+          <w:lang w:val="en-US"/>
+        </w:rPr>
+        <w:t xml:space="preserve"> increases over time, during stage 1, it stands to reason that “f” is also a function of time. Therefore, for higher values of </w:t>
+      </w:r>
+      <w:proofErr w:type="spellStart"/>
+      <w:r>
+        <w:rPr>
+          <w:lang w:val="en-US"/>
+        </w:rPr>
+        <w:t>P</w:t>
+      </w:r>
+      <w:r>
+        <w:rPr>
+          <w:vertAlign w:val="subscript"/>
+          <w:lang w:val="en-US"/>
+        </w:rPr>
+        <w:t>env</w:t>
+      </w:r>
+      <w:proofErr w:type="spellEnd"/>
+      <w:r>
+        <w:rPr>
+          <w:lang w:val="en-US"/>
+        </w:rPr>
+        <w:t>, “f” gives higher flow rate and thus more time, than the duration of stage 3, is required for (</w:t>
+      </w:r>
+      <w:proofErr w:type="spellStart"/>
+      <w:r>
+        <w:rPr>
+          <w:lang w:val="en-US"/>
+        </w:rPr>
+        <w:t>P</w:t>
+      </w:r>
+      <w:r>
+        <w:rPr>
+          <w:vertAlign w:val="subscript"/>
+          <w:lang w:val="en-US"/>
+        </w:rPr>
+        <w:t>env</w:t>
+      </w:r>
+      <w:proofErr w:type="spellEnd"/>
+      <w:r>
+        <w:rPr>
+          <w:lang w:val="en-US"/>
+        </w:rPr>
+        <w:t xml:space="preserve"> - P</w:t>
+      </w:r>
+      <w:r>
+        <w:rPr>
+          <w:vertAlign w:val="subscript"/>
+          <w:lang w:val="en-US"/>
+        </w:rPr>
+        <w:t>in</w:t>
+      </w:r>
+      <w:r>
+        <w:rPr>
+          <w:lang w:val="en-US"/>
+        </w:rPr>
+        <w:t>) to equal zero.</w:t>
+      </w:r>
+    </w:p>
+    <w:p>
+      <w:pPr>
+        <w:jc w:val="both"/>
+        <w:rPr>
+          <w:lang w:val="en-US"/>
+        </w:rPr>
+      </w:pPr>
+      <w:r>
+        <w:rPr>
+          <w:lang w:val="en-US"/>
+        </w:rPr>
+        <w:t>This graph also shows the ambient pressure measured by the independent sensors. There is a significant systematic deviation between the two sensor’s measurements. A possible explanation is that the two sensors used were strongly affected by the temperature difference</w:t>
+      </w:r>
+      <w:r>
+        <w:rPr>
+          <w:lang w:val="en-US"/>
+        </w:rPr>
+        <w:t xml:space="preserve">, which was up to 90 </w:t>
+      </w:r>
+      <w:proofErr w:type="spellStart"/>
+      <w:r>
+        <w:rPr>
           <w:vertAlign w:val="superscript"/>
           <w:lang w:val="en-US"/>
         </w:rPr>
@@ -1274,243 +1961,267 @@
         </w:rPr>
         <w:t>C</w:t>
       </w:r>
+      <w:r>
+        <w:rPr>
+          <w:lang w:val="en-US"/>
+        </w:rPr>
+        <w:t>.</w:t>
+      </w:r>
       <w:proofErr w:type="spellEnd"/>
       <w:r>
         <w:rPr>
           <w:lang w:val="en-US"/>
         </w:rPr>
-        <w:t xml:space="preserve"> ] throughout the ascending phase. In fact, it remained surprisingly stable between 24 </w:t>
-      </w:r>
-      <w:proofErr w:type="spellStart"/>
-      <w:r>
-        <w:rPr>
-          <w:vertAlign w:val="superscript"/>
-          <w:lang w:val="en-US"/>
-        </w:rPr>
-        <w:t>o</w:t>
-      </w:r>
-      <w:r>
-        <w:rPr>
-          <w:lang w:val="en-US"/>
-        </w:rPr>
-        <w:t>C</w:t>
-      </w:r>
-      <w:proofErr w:type="spellEnd"/>
-      <w:r>
-        <w:rPr>
+        <w:t xml:space="preserve"> Since the analysis regarding pressure requires compatible measurements, the data that will be used are from the experiment’s sensors: ECO-WISE: P</w:t>
+      </w:r>
+      <w:r>
+        <w:rPr>
+          <w:vertAlign w:val="subscript"/>
+          <w:lang w:val="en-US"/>
+        </w:rPr>
+        <w:t>out</w:t>
+      </w:r>
+      <w:r>
+        <w:rPr>
+          <w:lang w:val="en-US"/>
+        </w:rPr>
+        <w:t xml:space="preserve"> and P</w:t>
+      </w:r>
+      <w:r>
+        <w:rPr>
+          <w:vertAlign w:val="subscript"/>
+          <w:lang w:val="en-US"/>
+        </w:rPr>
+        <w:t>in</w:t>
+      </w:r>
+      <w:r>
+        <w:rPr>
+          <w:lang w:val="en-US"/>
+        </w:rPr>
+        <w:t>.</w:t>
+      </w:r>
+    </w:p>
+    <w:p>
+      <w:pPr>
+        <w:jc w:val="both"/>
+        <w:rPr>
+          <w:lang w:val="en-US"/>
+        </w:rPr>
+      </w:pPr>
+      <w:r>
+        <w:rPr>
+          <w:lang w:val="en-US"/>
+        </w:rPr>
+        <w:t xml:space="preserve">In addition to the Balloon’s altitude measurements by the experiment’s GPS, the following graph presents the independent altitude data. In the lower altitudes the two independent </w:t>
+      </w:r>
+      <w:r>
+        <w:rPr>
+          <w:lang w:val="en-US"/>
+        </w:rPr>
+        <w:lastRenderedPageBreak/>
+        <w:t>measurements are almost equivalent. A systematic deviation ap</w:t>
+      </w:r>
+      <w:r>
+        <w:rPr>
+          <w:lang w:val="en-US"/>
+        </w:rPr>
+        <w:t>pears as the altitude increases, but its order of magnitude in comparison with the experiment’s targets is negligible and it will not be taken into further consideration.</w:t>
+      </w:r>
+    </w:p>
+    <w:p>
+      <w:pPr>
+        <w:keepNext/>
+        <w:jc w:val="center"/>
+      </w:pPr>
+      <w:r>
+        <w:rPr>
+          <w:noProof/>
+          <w:lang w:eastAsia="el-GR"/>
+        </w:rPr>
+        <w:drawing>
+          <wp:inline distT="0" distB="0" distL="0" distR="0">
+            <wp:extent cx="3780000" cy="2423613"/>
+            <wp:effectExtent l="19050" t="0" r="0" b="0"/>
+            <wp:docPr id="11" name="Εικόνα 4"/>
+            <wp:cNvGraphicFramePr>
+              <a:graphicFrameLocks xmlns:a="http://schemas.openxmlformats.org/drawingml/2006/main" noChangeAspect="1"/>
+            </wp:cNvGraphicFramePr>
+            <a:graphic xmlns:a="http://schemas.openxmlformats.org/drawingml/2006/main">
+              <a:graphicData uri="http://schemas.openxmlformats.org/drawingml/2006/picture">
+                <pic:pic xmlns:pic="http://schemas.openxmlformats.org/drawingml/2006/picture">
+                  <pic:nvPicPr>
+                    <pic:cNvPr id="0" name="Picture 4"/>
+                    <pic:cNvPicPr>
+                      <a:picLocks noChangeAspect="1" noChangeArrowheads="1"/>
+                    </pic:cNvPicPr>
+                  </pic:nvPicPr>
+                  <pic:blipFill>
+                    <a:blip r:embed="rId12" cstate="print"/>
+                    <a:srcRect l="26402" t="31263" r="21660" b="14700"/>
+                    <a:stretch>
+                      <a:fillRect/>
+                    </a:stretch>
+                  </pic:blipFill>
+                  <pic:spPr bwMode="auto">
+                    <a:xfrm>
+                      <a:off x="0" y="0"/>
+                      <a:ext cx="3780000" cy="2423613"/>
+                    </a:xfrm>
+                    <a:prstGeom prst="rect">
+                      <a:avLst/>
+                    </a:prstGeom>
+                    <a:noFill/>
+                    <a:ln w="9525">
+                      <a:noFill/>
+                      <a:miter lim="800000"/>
+                      <a:headEnd/>
+                      <a:tailEnd/>
+                    </a:ln>
+                  </pic:spPr>
+                </pic:pic>
+              </a:graphicData>
+            </a:graphic>
+          </wp:inline>
+        </w:drawing>
+      </w:r>
+    </w:p>
+    <w:p>
+      <w:pPr>
+        <w:pStyle w:val="a5"/>
+        <w:jc w:val="center"/>
+        <w:rPr>
+          <w:b w:val="0"/>
+          <w:lang w:val="en-US"/>
+        </w:rPr>
+      </w:pPr>
+      <w:r>
+        <w:rPr>
+          <w:lang w:val="en-US"/>
+        </w:rPr>
+        <w:t xml:space="preserve">Graph </w:t>
+      </w:r>
+      <w:r>
+        <w:fldChar w:fldCharType="begin"/>
+      </w:r>
+      <w:r>
+        <w:rPr>
+          <w:lang w:val="en-US"/>
+        </w:rPr>
+        <w:instrText xml:space="preserve"> SEQ Graph \* ARABIC </w:instrText>
+      </w:r>
+      <w:r>
+        <w:fldChar w:fldCharType="separate"/>
+      </w:r>
+      <w:r>
+        <w:rPr>
+          <w:noProof/>
+          <w:lang w:val="en-US"/>
+        </w:rPr>
+        <w:t>7</w:t>
+      </w:r>
+      <w:r>
+        <w:fldChar w:fldCharType="end"/>
+      </w:r>
+      <w:r>
+        <w:rPr>
+          <w:lang w:val="en-US"/>
+        </w:rPr>
+        <w:t>:</w:t>
+      </w:r>
+      <w:r>
+        <w:rPr>
+          <w:b w:val="0"/>
           <w:lang w:val="en-US"/>
         </w:rPr>
         <w:t xml:space="preserve"> </w:t>
       </w:r>
-      <w:proofErr w:type="gramStart"/>
-      <w:r>
-        <w:rPr>
-          <w:lang w:val="en-US"/>
-        </w:rPr>
-        <w:t>and  29</w:t>
-      </w:r>
-      <w:proofErr w:type="gramEnd"/>
-      <w:r>
-        <w:rPr>
-          <w:lang w:val="en-US"/>
-        </w:rPr>
-        <w:t xml:space="preserve"> </w:t>
-      </w:r>
-      <w:proofErr w:type="spellStart"/>
-      <w:r>
-        <w:rPr>
-          <w:vertAlign w:val="superscript"/>
-          <w:lang w:val="en-US"/>
-        </w:rPr>
-        <w:t>o</w:t>
-      </w:r>
-      <w:r>
-        <w:rPr>
-          <w:lang w:val="en-US"/>
-        </w:rPr>
-        <w:t>C</w:t>
-      </w:r>
-      <w:proofErr w:type="spellEnd"/>
-      <w:r>
-        <w:rPr>
-          <w:lang w:val="en-US"/>
-        </w:rPr>
-        <w:t xml:space="preserve">  which indicates</w:t>
-      </w:r>
-      <w:r>
-        <w:rPr>
-          <w:lang w:val="en-US"/>
-        </w:rPr>
-        <w:t xml:space="preserve"> </w:t>
-      </w:r>
-      <w:r>
-        <w:rPr>
-          <w:lang w:val="en-US"/>
-        </w:rPr>
-        <w:t xml:space="preserve">that </w:t>
-      </w:r>
-      <w:r>
-        <w:rPr>
-          <w:highlight w:val="yellow"/>
-          <w:lang w:val="en-US"/>
-        </w:rPr>
-        <w:t>HEATERS</w:t>
-      </w:r>
-      <w:r>
-        <w:rPr>
-          <w:highlight w:val="yellow"/>
-          <w:lang w:val="en-US"/>
-        </w:rPr>
-        <w:t xml:space="preserve">???? </w:t>
-      </w:r>
-      <w:proofErr w:type="spellStart"/>
-      <w:r>
-        <w:rPr>
-          <w:highlight w:val="yellow"/>
-        </w:rPr>
-        <w:t>Λειτουργια</w:t>
-      </w:r>
-      <w:proofErr w:type="spellEnd"/>
-      <w:r>
-        <w:rPr>
-          <w:highlight w:val="yellow"/>
-          <w:lang w:val="en-US"/>
-        </w:rPr>
-        <w:t xml:space="preserve"> </w:t>
-      </w:r>
-      <w:proofErr w:type="spellStart"/>
-      <w:r>
-        <w:rPr>
-          <w:highlight w:val="yellow"/>
-        </w:rPr>
-        <w:t>αντλιας</w:t>
-      </w:r>
-      <w:proofErr w:type="spellEnd"/>
-      <w:r>
-        <w:rPr>
-          <w:highlight w:val="yellow"/>
-          <w:lang w:val="en-US"/>
-        </w:rPr>
-        <w:t xml:space="preserve">;; insulation? </w:t>
-      </w:r>
-      <w:proofErr w:type="gramStart"/>
-      <w:r>
-        <w:rPr>
-          <w:highlight w:val="yellow"/>
-          <w:lang w:val="en-US"/>
-        </w:rPr>
-        <w:t>(</w:t>
-      </w:r>
-      <w:r>
-        <w:rPr>
-          <w:highlight w:val="yellow"/>
-        </w:rPr>
-        <w:t>Γιώργος</w:t>
-      </w:r>
-      <w:r>
-        <w:rPr>
-          <w:highlight w:val="yellow"/>
-          <w:lang w:val="en-US"/>
-        </w:rPr>
-        <w:t>).</w:t>
-      </w:r>
-      <w:proofErr w:type="gramEnd"/>
-    </w:p>
-    <w:p>
-      <w:pPr>
-        <w:jc w:val="both"/>
-      </w:pPr>
-      <w:r>
-        <w:rPr>
-          <w:lang w:val="en-US"/>
-        </w:rPr>
-        <w:t xml:space="preserve">Conversely, the pressure inside the </w:t>
-      </w:r>
-      <w:proofErr w:type="spellStart"/>
-      <w:r>
-        <w:rPr>
-          <w:lang w:val="en-US"/>
-        </w:rPr>
-        <w:t>sensorbox</w:t>
-      </w:r>
-      <w:proofErr w:type="spellEnd"/>
-      <w:r>
-        <w:rPr>
-          <w:lang w:val="en-US"/>
-        </w:rPr>
-        <w:t xml:space="preserve"> did not meet the performance requirements during the ascending phase</w:t>
-      </w:r>
-      <w:r>
-        <w:rPr>
-          <w:lang w:val="en-US"/>
-        </w:rPr>
-        <w:t xml:space="preserve"> </w:t>
-      </w:r>
-      <w:r>
-        <w:rPr>
-          <w:lang w:val="en-US"/>
-        </w:rPr>
-        <w:t xml:space="preserve">(steady pressure of 800mbar). As is evident in the graph above, the pump was not able to continuously raise the pressure sufficiently at any cycle. Unfortunately, it was determined that there was a leak somewhere in the </w:t>
-      </w:r>
-      <w:proofErr w:type="spellStart"/>
-      <w:r>
-        <w:rPr>
-          <w:lang w:val="en-US"/>
-        </w:rPr>
-        <w:t>sensorbox</w:t>
-      </w:r>
-      <w:proofErr w:type="spellEnd"/>
-      <w:r>
-        <w:rPr>
-          <w:lang w:val="en-US"/>
-        </w:rPr>
-        <w:t xml:space="preserve"> which resulted in the pressure inside essentially matching the atmospheric pressure. It should be noted that the selected pump could have perhaps not been perfectly suited for the required pressurization but it is hypothesized that it would yield acceptable results were it not for the leak. </w:t>
-      </w:r>
-      <w:r>
-        <w:rPr>
-          <w:lang w:val="en-US"/>
-        </w:rPr>
-        <w:t xml:space="preserve"> </w:t>
-      </w:r>
-      <w:r>
-        <w:rPr>
-          <w:lang w:val="en-US"/>
-        </w:rPr>
-        <w:t xml:space="preserve">The measured </w:t>
-      </w:r>
-      <w:proofErr w:type="spellStart"/>
-      <w:r>
-        <w:rPr>
-          <w:lang w:val="en-US"/>
-        </w:rPr>
-        <w:t>extrema</w:t>
-      </w:r>
-      <w:proofErr w:type="spellEnd"/>
-      <w:r>
-        <w:rPr>
-          <w:lang w:val="en-US"/>
-        </w:rPr>
-        <w:t xml:space="preserve"> values were [6.5 </w:t>
-      </w:r>
-      <w:proofErr w:type="gramStart"/>
-      <w:r>
-        <w:rPr>
-          <w:lang w:val="en-US"/>
-        </w:rPr>
-        <w:t>mbar ,</w:t>
-      </w:r>
-      <w:proofErr w:type="gramEnd"/>
-      <w:r>
-        <w:rPr>
-          <w:lang w:val="en-US"/>
-        </w:rPr>
-        <w:t xml:space="preserve"> 1290.9 mbar].</w:t>
+      <w:r>
+        <w:rPr>
+          <w:b w:val="0"/>
+          <w:lang w:val="en-US"/>
+        </w:rPr>
+        <w:t>Altitude measurements during ascending phase</w:t>
+      </w:r>
+    </w:p>
+    <w:p>
+      <w:pPr>
+        <w:rPr>
+          <w:lang w:val="en-US"/>
+        </w:rPr>
+      </w:pPr>
+      <w:r>
+        <w:rPr>
+          <w:lang w:val="en-US"/>
+        </w:rPr>
+        <w:t>The ambient temperature measurements from BEXUS 31 are presented below.</w:t>
       </w:r>
     </w:p>
     <w:p>
       <w:pPr>
         <w:pStyle w:val="a5"/>
-        <w:jc w:val="both"/>
+        <w:keepNext/>
+        <w:jc w:val="center"/>
+      </w:pPr>
+      <w:r>
+        <w:rPr>
+          <w:rFonts w:asciiTheme="majorHAnsi" w:eastAsiaTheme="majorEastAsia" w:hAnsiTheme="majorHAnsi" w:cstheme="majorBidi"/>
+          <w:noProof/>
+          <w:color w:val="365F91" w:themeColor="accent1" w:themeShade="BF"/>
+          <w:sz w:val="28"/>
+          <w:szCs w:val="28"/>
+          <w:lang w:eastAsia="el-GR"/>
+        </w:rPr>
+        <w:drawing>
+          <wp:inline distT="0" distB="0" distL="0" distR="0">
+            <wp:extent cx="3600000" cy="2130184"/>
+            <wp:effectExtent l="19050" t="0" r="450" b="0"/>
+            <wp:docPr id="14" name="Εικόνα 7"/>
+            <wp:cNvGraphicFramePr>
+              <a:graphicFrameLocks xmlns:a="http://schemas.openxmlformats.org/drawingml/2006/main" noChangeAspect="1"/>
+            </wp:cNvGraphicFramePr>
+            <a:graphic xmlns:a="http://schemas.openxmlformats.org/drawingml/2006/main">
+              <a:graphicData uri="http://schemas.openxmlformats.org/drawingml/2006/picture">
+                <pic:pic xmlns:pic="http://schemas.openxmlformats.org/drawingml/2006/picture">
+                  <pic:nvPicPr>
+                    <pic:cNvPr id="0" name="Picture 7"/>
+                    <pic:cNvPicPr>
+                      <a:picLocks noChangeAspect="1" noChangeArrowheads="1"/>
+                    </pic:cNvPicPr>
+                  </pic:nvPicPr>
+                  <pic:blipFill>
+                    <a:blip r:embed="rId13" cstate="print"/>
+                    <a:srcRect l="16571" t="41201" r="35505" b="13250"/>
+                    <a:stretch>
+                      <a:fillRect/>
+                    </a:stretch>
+                  </pic:blipFill>
+                  <pic:spPr bwMode="auto">
+                    <a:xfrm>
+                      <a:off x="0" y="0"/>
+                      <a:ext cx="3600000" cy="2130184"/>
+                    </a:xfrm>
+                    <a:prstGeom prst="rect">
+                      <a:avLst/>
+                    </a:prstGeom>
+                    <a:noFill/>
+                    <a:ln w="9525">
+                      <a:noFill/>
+                      <a:miter lim="800000"/>
+                      <a:headEnd/>
+                      <a:tailEnd/>
+                    </a:ln>
+                  </pic:spPr>
+                </pic:pic>
+              </a:graphicData>
+            </a:graphic>
+          </wp:inline>
+        </w:drawing>
+      </w:r>
+    </w:p>
+    <w:p>
+      <w:pPr>
+        <w:pStyle w:val="a5"/>
+        <w:jc w:val="center"/>
         <w:rPr>
           <w:rFonts w:asciiTheme="majorHAnsi" w:eastAsiaTheme="majorEastAsia" w:hAnsiTheme="majorHAnsi" w:cstheme="majorBidi"/>
           <w:b w:val="0"/>
@@ -1518,8 +2229,50 @@
           <w:color w:val="365F91" w:themeColor="accent1" w:themeShade="BF"/>
           <w:sz w:val="28"/>
           <w:szCs w:val="28"/>
-        </w:rPr>
-      </w:pPr>
+          <w:lang w:val="en-US"/>
+        </w:rPr>
+      </w:pPr>
+      <w:r>
+        <w:rPr>
+          <w:lang w:val="en-US"/>
+        </w:rPr>
+        <w:t xml:space="preserve">Graph </w:t>
+      </w:r>
+      <w:r>
+        <w:fldChar w:fldCharType="begin"/>
+      </w:r>
+      <w:r>
+        <w:rPr>
+          <w:lang w:val="en-US"/>
+        </w:rPr>
+        <w:instrText xml:space="preserve"> SEQ Graph \* ARABIC </w:instrText>
+      </w:r>
+      <w:r>
+        <w:fldChar w:fldCharType="separate"/>
+      </w:r>
+      <w:r>
+        <w:rPr>
+          <w:noProof/>
+          <w:lang w:val="en-US"/>
+        </w:rPr>
+        <w:t>8</w:t>
+      </w:r>
+      <w:r>
+        <w:fldChar w:fldCharType="end"/>
+      </w:r>
+      <w:r>
+        <w:rPr>
+          <w:lang w:val="en-US"/>
+        </w:rPr>
+        <w:t xml:space="preserve">: </w:t>
+      </w:r>
+      <w:r>
+        <w:rPr>
+          <w:b w:val="0"/>
+          <w:lang w:val="en-US"/>
+        </w:rPr>
+        <w:t>Ambient temperature measurements from independent sensors</w:t>
+      </w:r>
     </w:p>
     <w:p>
       <w:pPr>
@@ -1571,15 +2324,25 @@
         <w:rPr>
           <w:lang w:val="en-US"/>
         </w:rPr>
-        <w:t>negative values.</w:t>
-      </w:r>
-    </w:p>
-    <w:p>
-      <w:pPr>
+        <w:t xml:space="preserve">negative </w:t>
+      </w:r>
+      <w:r>
+        <w:rPr>
+          <w:lang w:val="en-US"/>
+        </w:rPr>
+        <w:t>outputs</w:t>
+      </w:r>
+      <w:r>
+        <w:rPr>
+          <w:lang w:val="en-US"/>
+        </w:rPr>
+        <w:t>.</w:t>
+      </w:r>
+    </w:p>
+    <w:p>
+      <w:pPr>
+        <w:keepNext/>
         <w:jc w:val="center"/>
-        <w:rPr>
-          <w:lang w:val="en-US"/>
-        </w:rPr>
       </w:pPr>
       <w:r>
         <w:rPr>
@@ -1604,7 +2367,7 @@
                     </pic:cNvPicPr>
                   </pic:nvPicPr>
                   <pic:blipFill>
-                    <a:blip r:embed="rId11" cstate="print"/>
+                    <a:blip r:embed="rId14" cstate="print"/>
                     <a:srcRect l="23325" t="20704" r="31494" b="28571"/>
                     <a:stretch>
                       <a:fillRect/>
@@ -1641,7 +2404,7 @@
           <wp:inline distT="0" distB="0" distL="0" distR="0">
             <wp:extent cx="2523610" cy="1728000"/>
             <wp:effectExtent l="19050" t="0" r="0" b="0"/>
-            <wp:docPr id="4" name="Εικόνα 22"/>
+            <wp:docPr id="12" name="Εικόνα 22"/>
             <wp:cNvGraphicFramePr>
               <a:graphicFrameLocks xmlns:a="http://schemas.openxmlformats.org/drawingml/2006/main" noChangeAspect="1"/>
             </wp:cNvGraphicFramePr>
@@ -1655,7 +2418,7 @@
                     </pic:cNvPicPr>
                   </pic:nvPicPr>
                   <pic:blipFill>
-                    <a:blip r:embed="rId12" cstate="print"/>
+                    <a:blip r:embed="rId15" cstate="print"/>
                     <a:srcRect l="22940" t="20290" r="30976" b="28951"/>
                     <a:stretch>
                       <a:fillRect/>
@@ -1686,161 +2449,134 @@
     </w:p>
     <w:p>
       <w:pPr>
-        <w:rPr>
-          <w:noProof/>
-          <w:lang w:val="en-US" w:eastAsia="el-GR"/>
-        </w:rPr>
-      </w:pPr>
-      <w:r>
-        <w:rPr>
-          <w:noProof/>
-          <w:highlight w:val="yellow"/>
-          <w:lang w:eastAsia="el-GR"/>
-        </w:rPr>
-        <w:t xml:space="preserve">ΠΩΣ ΤΟ ΕΞΗΓΩ;;; ΜΗΠΩΣ ΤΑ </w:t>
-      </w:r>
-      <w:r>
-        <w:rPr>
-          <w:noProof/>
-          <w:highlight w:val="yellow"/>
-          <w:lang w:val="en-US" w:eastAsia="el-GR"/>
-        </w:rPr>
-        <w:t>ERRORS</w:t>
-      </w:r>
-      <w:r>
-        <w:rPr>
-          <w:noProof/>
-          <w:highlight w:val="yellow"/>
-          <w:lang w:eastAsia="el-GR"/>
-        </w:rPr>
-        <w:t xml:space="preserve"> ΕΙΝΑΙ ΠΟΛΥ ΜΕΓΑΛΥΤΕΡΑ ΑΠΟ ΤΟ ΕΥΡΟΣ; ΜΗΠΩΣ</w:t>
-      </w:r>
-      <w:r>
-        <w:rPr>
-          <w:noProof/>
-          <w:highlight w:val="yellow"/>
-          <w:lang w:val="en-US" w:eastAsia="el-GR"/>
-        </w:rPr>
-        <w:t xml:space="preserve"> </w:t>
-      </w:r>
-      <w:r>
-        <w:rPr>
-          <w:noProof/>
-          <w:highlight w:val="yellow"/>
-          <w:lang w:eastAsia="el-GR"/>
-        </w:rPr>
-        <w:t>ΔΕΝ</w:t>
-      </w:r>
-      <w:r>
-        <w:rPr>
-          <w:noProof/>
-          <w:highlight w:val="yellow"/>
-          <w:lang w:val="en-US" w:eastAsia="el-GR"/>
-        </w:rPr>
-        <w:t xml:space="preserve"> </w:t>
-      </w:r>
-      <w:r>
-        <w:rPr>
-          <w:noProof/>
-          <w:highlight w:val="yellow"/>
-          <w:lang w:eastAsia="el-GR"/>
-        </w:rPr>
-        <w:t>ΜΕΤΡΑΕΙ</w:t>
-      </w:r>
-      <w:r>
-        <w:rPr>
-          <w:noProof/>
-          <w:highlight w:val="yellow"/>
-          <w:lang w:val="en-US" w:eastAsia="el-GR"/>
-        </w:rPr>
-        <w:t xml:space="preserve"> </w:t>
-      </w:r>
-      <w:r>
-        <w:rPr>
-          <w:noProof/>
-          <w:highlight w:val="yellow"/>
-          <w:lang w:eastAsia="el-GR"/>
-        </w:rPr>
-        <w:t>ΑΠΟ</w:t>
-      </w:r>
-      <w:r>
-        <w:rPr>
-          <w:noProof/>
-          <w:highlight w:val="yellow"/>
-          <w:lang w:val="en-US" w:eastAsia="el-GR"/>
-        </w:rPr>
-        <w:t xml:space="preserve"> </w:t>
-      </w:r>
-      <w:r>
-        <w:rPr>
-          <w:noProof/>
-          <w:highlight w:val="yellow"/>
-          <w:lang w:eastAsia="el-GR"/>
-        </w:rPr>
-        <w:t>ΜΙΑ</w:t>
-      </w:r>
-      <w:r>
-        <w:rPr>
-          <w:noProof/>
-          <w:highlight w:val="yellow"/>
-          <w:lang w:val="en-US" w:eastAsia="el-GR"/>
-        </w:rPr>
-        <w:t xml:space="preserve"> </w:t>
-      </w:r>
-      <w:r>
-        <w:rPr>
-          <w:noProof/>
-          <w:highlight w:val="yellow"/>
-          <w:lang w:eastAsia="el-GR"/>
-        </w:rPr>
-        <w:t>ΠΙΕΣΗ</w:t>
-      </w:r>
-      <w:r>
-        <w:rPr>
-          <w:noProof/>
-          <w:highlight w:val="yellow"/>
-          <w:lang w:val="en-US" w:eastAsia="el-GR"/>
-        </w:rPr>
-        <w:t xml:space="preserve"> </w:t>
-      </w:r>
-      <w:r>
-        <w:rPr>
-          <w:noProof/>
-          <w:highlight w:val="yellow"/>
-          <w:lang w:eastAsia="el-GR"/>
-        </w:rPr>
-        <w:t>ΚΑΙ</w:t>
-      </w:r>
-      <w:r>
-        <w:rPr>
-          <w:noProof/>
-          <w:highlight w:val="yellow"/>
-          <w:lang w:val="en-US" w:eastAsia="el-GR"/>
-        </w:rPr>
-        <w:t xml:space="preserve"> </w:t>
-      </w:r>
-      <w:r>
-        <w:rPr>
-          <w:noProof/>
-          <w:highlight w:val="yellow"/>
-          <w:lang w:eastAsia="el-GR"/>
-        </w:rPr>
-        <w:t>ΚΑΤΩ</w:t>
-      </w:r>
-      <w:r>
-        <w:rPr>
-          <w:noProof/>
-          <w:highlight w:val="yellow"/>
-          <w:lang w:val="en-US" w:eastAsia="el-GR"/>
-        </w:rPr>
-        <w:t>;</w:t>
-      </w:r>
-      <w:r>
-        <w:rPr>
-          <w:noProof/>
-          <w:lang w:val="en-US" w:eastAsia="el-GR"/>
-        </w:rPr>
-        <w:t xml:space="preserve"> </w:t>
+        <w:pStyle w:val="a5"/>
+        <w:jc w:val="center"/>
+        <w:rPr>
+          <w:b w:val="0"/>
+          <w:lang w:val="en-US"/>
+        </w:rPr>
+      </w:pPr>
+      <w:r>
+        <w:rPr>
+          <w:lang w:val="en-US"/>
+        </w:rPr>
+        <w:t xml:space="preserve">Graph </w:t>
+      </w:r>
+      <w:r>
+        <w:fldChar w:fldCharType="begin"/>
+      </w:r>
+      <w:r>
+        <w:rPr>
+          <w:lang w:val="en-US"/>
+        </w:rPr>
+        <w:instrText xml:space="preserve"> SEQ Graph \* ARABIC </w:instrText>
+      </w:r>
+      <w:r>
+        <w:fldChar w:fldCharType="separate"/>
+      </w:r>
+      <w:r>
+        <w:rPr>
+          <w:noProof/>
+          <w:lang w:val="en-US"/>
+        </w:rPr>
+        <w:t>9</w:t>
+      </w:r>
+      <w:r>
+        <w:fldChar w:fldCharType="end"/>
+      </w:r>
+      <w:r>
+        <w:rPr>
+          <w:lang w:val="en-US"/>
+        </w:rPr>
+        <w:t xml:space="preserve">: </w:t>
+      </w:r>
+      <w:r>
+        <w:rPr>
+          <w:b w:val="0"/>
+          <w:lang w:val="en-US"/>
+        </w:rPr>
+        <w:t>Ambient pressure during floating phase</w:t>
+      </w:r>
+    </w:p>
+    <w:p>
+      <w:pPr>
+        <w:jc w:val="both"/>
+        <w:rPr>
+          <w:lang w:val="en-US"/>
+        </w:rPr>
+      </w:pPr>
+      <w:r>
+        <w:rPr>
+          <w:lang w:val="en-US"/>
+        </w:rPr>
+        <w:t xml:space="preserve">In these altitudes we expect the pressure to be less than 20 mbar. Since the error of the sensor is </w:t>
+      </w:r>
+      <w:r>
+        <w:rPr>
+          <w:rFonts w:cstheme="minorHAnsi"/>
+          <w:lang w:val="en-US"/>
+        </w:rPr>
+        <w:t>±</w:t>
+      </w:r>
+      <w:r>
+        <w:rPr>
+          <w:lang w:val="en-US"/>
+        </w:rPr>
+        <w:t xml:space="preserve">20 mbar in the temperature range [0 </w:t>
+      </w:r>
+      <w:proofErr w:type="spellStart"/>
+      <w:r>
+        <w:rPr>
+          <w:vertAlign w:val="superscript"/>
+          <w:lang w:val="en-US"/>
+        </w:rPr>
+        <w:t>o</w:t>
+      </w:r>
+      <w:r>
+        <w:rPr>
+          <w:lang w:val="en-US"/>
+        </w:rPr>
+        <w:t>C</w:t>
+      </w:r>
+      <w:proofErr w:type="spellEnd"/>
+      <w:r>
+        <w:rPr>
+          <w:lang w:val="en-US"/>
+        </w:rPr>
+        <w:t xml:space="preserve">, </w:t>
+      </w:r>
+      <w:r>
+        <w:rPr>
+          <w:lang w:val="en-US"/>
+        </w:rPr>
+        <w:t>+</w:t>
+      </w:r>
+      <w:r>
+        <w:rPr>
+          <w:lang w:val="en-US"/>
+        </w:rPr>
+        <w:t xml:space="preserve">40 </w:t>
+      </w:r>
+      <w:proofErr w:type="spellStart"/>
+      <w:r>
+        <w:rPr>
+          <w:vertAlign w:val="superscript"/>
+          <w:lang w:val="en-US"/>
+        </w:rPr>
+        <w:t>o</w:t>
+      </w:r>
+      <w:r>
+        <w:rPr>
+          <w:lang w:val="en-US"/>
+        </w:rPr>
+        <w:t>C</w:t>
+      </w:r>
+      <w:proofErr w:type="spellEnd"/>
+      <w:r>
+        <w:rPr>
+          <w:lang w:val="en-US"/>
+        </w:rPr>
+        <w:t>], the pressure measurements are not valid during this phase.</w:t>
       </w:r>
     </w:p>
     <w:p>
@@ -1904,7 +2640,7 @@
                     </pic:cNvPicPr>
                   </pic:nvPicPr>
                   <pic:blipFill>
-                    <a:blip r:embed="rId13" cstate="print"/>
+                    <a:blip r:embed="rId16" cstate="print"/>
                     <a:srcRect l="23187" t="28571" r="31106" b="20497"/>
                     <a:stretch>
                       <a:fillRect/>
@@ -1973,13 +2709,6 @@
       </w:r>
       <w:r>
         <w:rPr>
-          <w:highlight w:val="yellow"/>
-          <w:lang w:val="en-US"/>
-        </w:rPr>
-        <w:t xml:space="preserve"> &lt;3</w:t>
-      </w:r>
-      <w:r>
-        <w:rPr>
           <w:lang w:val="en-US"/>
         </w:rPr>
         <w:t>)</w:t>
@@ -2023,7 +2752,7 @@
                     </pic:cNvPicPr>
                   </pic:nvPicPr>
                   <pic:blipFill>
-                    <a:blip r:embed="rId14" cstate="print"/>
+                    <a:blip r:embed="rId17" cstate="print"/>
                     <a:srcRect l="23442" t="28986" r="29294" b="20704"/>
                     <a:stretch>
                       <a:fillRect/>
@@ -2105,7 +2834,6 @@
           <w:noProof/>
           <w:lang w:val="en-US" w:eastAsia="el-GR"/>
         </w:rPr>
-        <w:lastRenderedPageBreak/>
         <w:t>As mentioned above, there exist certain discontinuities in the graphs below which are attributed to a loss of signal as well as the resbooting of the experiment’s systems.</w:t>
       </w:r>
     </w:p>
@@ -2137,7 +2865,7 @@
                     <pic:cNvPicPr/>
                   </pic:nvPicPr>
                   <pic:blipFill>
-                    <a:blip r:embed="rId15" cstate="print">
+                    <a:blip r:embed="rId18" cstate="print">
                       <a:extLst>
                         <a:ext uri="{28A0092B-C50C-407E-A947-70E740481C1C}">
                           <a14:useLocalDpi xmlns="" xmlns:wpc="http://schemas.microsoft.com/office/word/2010/wordprocessingCanvas" xmlns:cx="http://schemas.microsoft.com/office/drawing/2014/chartex" xmlns:cx1="http://schemas.microsoft.com/office/drawing/2015/9/8/chartex" xmlns:cx2="http://schemas.microsoft.com/office/drawing/2015/10/21/chartex" xmlns:cx3="http://schemas.microsoft.com/office/drawing/2016/5/9/chartex" xmlns:cx4="http://schemas.microsoft.com/office/drawing/2016/5/10/chartex" xmlns:cx5="http://schemas.microsoft.com/office/drawing/2016/5/11/chartex" xmlns:cx6="http://schemas.microsoft.com/office/drawing/2016/5/12/chartex" xmlns:cx7="http://schemas.microsoft.com/office/drawing/2016/5/13/chartex" xmlns:cx8="http://schemas.microsoft.com/office/drawing/2016/5/14/chartex" xmlns:mc="http://schemas.openxmlformats.org/markup-compatibility/2006" xmlns:aink="http://schemas.microsoft.com/office/drawing/2016/ink" xmlns:am3d="http://schemas.microsoft.com/office/drawing/2017/model3d" xmlns:o="urn:schemas-microsoft-com:office:office" xmlns:v="urn:schemas-microsoft-com:vml" xmlns:wp14="http://schemas.microsoft.com/office/word/2010/wordprocessingDrawing" xmlns:w10="urn:schemas-microsoft-com:office:word" xmlns:w="http://schemas.openxmlformats.org/wordprocessingml/2006/main" xmlns:w14="http://schemas.microsoft.com/office/word/2010/wordml" xmlns:w15="http://schemas.microsoft.com/office/word/2012/wordml" xmlns:w16cex="http://schemas.microsoft.com/office/word/2018/wordml/cex" xmlns:w16cid="http://schemas.microsoft.com/office/word/2016/wordml/cid" xmlns:w16="http://schemas.microsoft.com/office/word/2018/wordml" xmlns:w16sdtdh="http://schemas.microsoft.com/office/word/2020/wordml/sdtdatahash" xmlns:w16se="http://schemas.microsoft.com/office/word/2015/wordml/symex" xmlns:wpg="http://schemas.microsoft.com/office/word/2010/wordprocessingGroup" xmlns:wpi="http://schemas.microsoft.com/office/word/2010/wordprocessingInk" xmlns:wps="http://schemas.microsoft.com/office/word/2010/wordprocessingShape" xmlns:a14="http://schemas.microsoft.com/office/drawing/2010/main" val="0"/>
@@ -2195,7 +2923,7 @@
           <w:noProof/>
           <w:lang w:val="en-US"/>
         </w:rPr>
-        <w:t>6</w:t>
+        <w:t>10</w:t>
       </w:r>
       <w:r>
         <w:fldChar w:fldCharType="end"/>
@@ -2246,20 +2974,34 @@
           <w:noProof/>
           <w:lang w:val="en-US" w:eastAsia="el-GR"/>
         </w:rPr>
-        <w:t>The outside humidiity remained relatively stable throughout the floating phase and any changes were mostly gradual with its values ranging from 0 %  to  2. 3%</w:t>
+        <w:t xml:space="preserve">The outside humidiity remained relatively stable throughout the floating phase and any changes were mostly gradual with its </w:t>
       </w:r>
       <w:r>
         <w:rPr>
           <w:noProof/>
           <w:lang w:val="en-US" w:eastAsia="el-GR"/>
         </w:rPr>
-        <w:t xml:space="preserve"> . </w:t>
+        <w:t>values ranging from 0 %  to  2.</w:t>
       </w:r>
       <w:r>
         <w:rPr>
           <w:noProof/>
           <w:lang w:val="en-US" w:eastAsia="el-GR"/>
         </w:rPr>
+        <w:t>3%</w:t>
+      </w:r>
+      <w:r>
+        <w:rPr>
+          <w:noProof/>
+          <w:lang w:val="en-US" w:eastAsia="el-GR"/>
+        </w:rPr>
+        <w:t xml:space="preserve">. </w:t>
+      </w:r>
+      <w:r>
+        <w:rPr>
+          <w:noProof/>
+          <w:lang w:val="en-US" w:eastAsia="el-GR"/>
+        </w:rPr>
         <w:t>The humidity measured inside however, as can clearly be seen in the graph,</w:t>
       </w:r>
       <w:r>
@@ -2274,7 +3016,7 @@
           <w:noProof/>
           <w:lang w:val="en-US" w:eastAsia="el-GR"/>
         </w:rPr>
-        <w:t>varied greatly and changed periodically with every cycle, with its extrema values being [3.17 % , 14.29 %].</w:t>
+        <w:t>varied greatly and changed periodically with every cycle, with its extrema values being [3.17 %, 14.29 %].</w:t>
       </w:r>
     </w:p>
     <w:p>
@@ -2289,6 +3031,7 @@
           <w:noProof/>
           <w:lang w:eastAsia="el-GR"/>
         </w:rPr>
+        <w:lastRenderedPageBreak/>
         <w:drawing>
           <wp:inline distT="0" distB="0" distL="0" distR="0">
             <wp:extent cx="4419600" cy="3038274"/>
@@ -2305,7 +3048,7 @@
                     <pic:cNvPicPr/>
                   </pic:nvPicPr>
                   <pic:blipFill>
-                    <a:blip r:embed="rId16" cstate="print">
+                    <a:blip r:embed="rId19" cstate="print">
                       <a:extLst>
                         <a:ext uri="{28A0092B-C50C-407E-A947-70E740481C1C}">
                           <a14:useLocalDpi xmlns="" xmlns:wpc="http://schemas.microsoft.com/office/word/2010/wordprocessingCanvas" xmlns:cx="http://schemas.microsoft.com/office/drawing/2014/chartex" xmlns:cx1="http://schemas.microsoft.com/office/drawing/2015/9/8/chartex" xmlns:cx2="http://schemas.microsoft.com/office/drawing/2015/10/21/chartex" xmlns:cx3="http://schemas.microsoft.com/office/drawing/2016/5/9/chartex" xmlns:cx4="http://schemas.microsoft.com/office/drawing/2016/5/10/chartex" xmlns:cx5="http://schemas.microsoft.com/office/drawing/2016/5/11/chartex" xmlns:cx6="http://schemas.microsoft.com/office/drawing/2016/5/12/chartex" xmlns:cx7="http://schemas.microsoft.com/office/drawing/2016/5/13/chartex" xmlns:cx8="http://schemas.microsoft.com/office/drawing/2016/5/14/chartex" xmlns:mc="http://schemas.openxmlformats.org/markup-compatibility/2006" xmlns:aink="http://schemas.microsoft.com/office/drawing/2016/ink" xmlns:am3d="http://schemas.microsoft.com/office/drawing/2017/model3d" xmlns:o="urn:schemas-microsoft-com:office:office" xmlns:v="urn:schemas-microsoft-com:vml" xmlns:wp14="http://schemas.microsoft.com/office/word/2010/wordprocessingDrawing" xmlns:w10="urn:schemas-microsoft-com:office:word" xmlns:w="http://schemas.openxmlformats.org/wordprocessingml/2006/main" xmlns:w14="http://schemas.microsoft.com/office/word/2010/wordml" xmlns:w15="http://schemas.microsoft.com/office/word/2012/wordml" xmlns:w16cex="http://schemas.microsoft.com/office/word/2018/wordml/cex" xmlns:w16cid="http://schemas.microsoft.com/office/word/2016/wordml/cid" xmlns:w16="http://schemas.microsoft.com/office/word/2018/wordml" xmlns:w16sdtdh="http://schemas.microsoft.com/office/word/2020/wordml/sdtdatahash" xmlns:w16se="http://schemas.microsoft.com/office/word/2015/wordml/symex" xmlns:wpg="http://schemas.microsoft.com/office/word/2010/wordprocessingGroup" xmlns:wpi="http://schemas.microsoft.com/office/word/2010/wordprocessingInk" xmlns:wps="http://schemas.microsoft.com/office/word/2010/wordprocessingShape" xmlns:a14="http://schemas.microsoft.com/office/drawing/2010/main" val="0"/>
@@ -2366,7 +3109,7 @@
           <w:noProof/>
           <w:lang w:val="en-US"/>
         </w:rPr>
-        <w:t>7</w:t>
+        <w:t>11</w:t>
       </w:r>
       <w:r>
         <w:fldChar w:fldCharType="end"/>
@@ -2481,14 +3224,7 @@
         <w:rPr>
           <w:lang w:val="en-US"/>
         </w:rPr>
-        <w:t xml:space="preserve">]. The inside pressure remained </w:t>
-      </w:r>
-      <w:r>
-        <w:rPr>
-          <w:lang w:val="en-US"/>
-        </w:rPr>
-        <w:lastRenderedPageBreak/>
-        <w:t>extremely low, and the pump could only raise its value up to 47 mbar with the minimum pressure being 5 mbar.</w:t>
+        <w:t>]. The inside pressure remained extremely low, and the pump could only raise its value up to 47 mbar with the minimum pressure being 5 mbar.</w:t>
       </w:r>
     </w:p>
     <w:p>
@@ -3247,7 +3983,7 @@
 </file>
 
 <file path=customXml/itemProps1.xml><?xml version="1.0" encoding="utf-8"?>
-<ds:datastoreItem xmlns:ds="http://schemas.openxmlformats.org/officeDocument/2006/customXml" ds:itemID="{CA817E72-6919-47CB-BD86-5FFDB7F28AAB}">
+<ds:datastoreItem xmlns:ds="http://schemas.openxmlformats.org/officeDocument/2006/customXml" ds:itemID="{90362460-5509-4951-9C72-07FC8A8A0E13}">
   <ds:schemaRefs>
     <ds:schemaRef ds:uri="http://schemas.openxmlformats.org/officeDocument/2006/bibliography"/>
   </ds:schemaRefs>

</xml_diff>

<commit_message>
T out and Humidity compairing
</commit_message>
<xml_diff>
--- a/Post analysis/T_out, P_out, Altitude.docx
+++ b/Post analysis/T_out, P_out, Altitude.docx
@@ -893,53 +893,19 @@
         <w:rPr>
           <w:lang w:val="en-US"/>
         </w:rPr>
-        <w:t xml:space="preserve"> values of the outside Humidity were measured to be 1</w:t>
-      </w:r>
-      <w:proofErr w:type="gramStart"/>
-      <w:r>
-        <w:rPr>
-          <w:lang w:val="en-US"/>
-        </w:rPr>
-        <w:t>,03</w:t>
-      </w:r>
-      <w:proofErr w:type="gramEnd"/>
-      <w:r>
-        <w:rPr>
-          <w:lang w:val="en-US"/>
-        </w:rPr>
-        <w:t>% and 19,79% (</w:t>
-      </w:r>
-      <w:r>
-        <w:rPr>
-          <w:highlight w:val="yellow"/>
-        </w:rPr>
-        <w:t>Σύγκριση</w:t>
-      </w:r>
-      <w:r>
-        <w:rPr>
-          <w:highlight w:val="yellow"/>
-          <w:lang w:val="en-US"/>
-        </w:rPr>
-        <w:t xml:space="preserve"> </w:t>
-      </w:r>
-      <w:r>
-        <w:rPr>
-          <w:highlight w:val="yellow"/>
-        </w:rPr>
-        <w:t>με</w:t>
-      </w:r>
-      <w:r>
-        <w:rPr>
-          <w:highlight w:val="yellow"/>
-          <w:lang w:val="en-US"/>
-        </w:rPr>
-        <w:t xml:space="preserve"> BEXUS</w:t>
-      </w:r>
-      <w:r>
-        <w:rPr>
-          <w:lang w:val="en-US"/>
-        </w:rPr>
-        <w:t xml:space="preserve">). Humidity inside the box was measured to be greater than outside at every stage but also steadily declining while the balloon was ascending, with its </w:t>
+        <w:t xml:space="preserve"> values of the outside</w:t>
+      </w:r>
+      <w:r>
+        <w:rPr>
+          <w:lang w:val="en-US"/>
+        </w:rPr>
+        <w:t xml:space="preserve"> Humidity were measured to be 1.03% and 19.79%. </w:t>
+      </w:r>
+      <w:r>
+        <w:rPr>
+          <w:lang w:val="en-US"/>
+        </w:rPr>
+        <w:t xml:space="preserve">Humidity inside the box was measured to be greater than outside at every stage but also steadily declining while the balloon was ascending, with its </w:t>
       </w:r>
       <w:proofErr w:type="spellStart"/>
       <w:r>
@@ -992,7 +958,7 @@
                     <a:blip r:embed="rId9" cstate="print">
                       <a:extLst>
                         <a:ext uri="{28A0092B-C50C-407E-A947-70E740481C1C}">
-                          <a14:useLocalDpi xmlns="" xmlns:wpc="http://schemas.microsoft.com/office/word/2010/wordprocessingCanvas" xmlns:cx="http://schemas.microsoft.com/office/drawing/2014/chartex" xmlns:cx1="http://schemas.microsoft.com/office/drawing/2015/9/8/chartex" xmlns:cx2="http://schemas.microsoft.com/office/drawing/2015/10/21/chartex" xmlns:cx3="http://schemas.microsoft.com/office/drawing/2016/5/9/chartex" xmlns:cx4="http://schemas.microsoft.com/office/drawing/2016/5/10/chartex" xmlns:cx5="http://schemas.microsoft.com/office/drawing/2016/5/11/chartex" xmlns:cx6="http://schemas.microsoft.com/office/drawing/2016/5/12/chartex" xmlns:cx7="http://schemas.microsoft.com/office/drawing/2016/5/13/chartex" xmlns:cx8="http://schemas.microsoft.com/office/drawing/2016/5/14/chartex" xmlns:mc="http://schemas.openxmlformats.org/markup-compatibility/2006" xmlns:aink="http://schemas.microsoft.com/office/drawing/2016/ink" xmlns:am3d="http://schemas.microsoft.com/office/drawing/2017/model3d" xmlns:o="urn:schemas-microsoft-com:office:office" xmlns:v="urn:schemas-microsoft-com:vml" xmlns:wp14="http://schemas.microsoft.com/office/word/2010/wordprocessingDrawing" xmlns:w10="urn:schemas-microsoft-com:office:word" xmlns:w="http://schemas.openxmlformats.org/wordprocessingml/2006/main" xmlns:w14="http://schemas.microsoft.com/office/word/2010/wordml" xmlns:w15="http://schemas.microsoft.com/office/word/2012/wordml" xmlns:w16cex="http://schemas.microsoft.com/office/word/2018/wordml/cex" xmlns:w16cid="http://schemas.microsoft.com/office/word/2016/wordml/cid" xmlns:w16="http://schemas.microsoft.com/office/word/2018/wordml" xmlns:w16sdtdh="http://schemas.microsoft.com/office/word/2020/wordml/sdtdatahash" xmlns:w16se="http://schemas.microsoft.com/office/word/2015/wordml/symex" xmlns:wpg="http://schemas.microsoft.com/office/word/2010/wordprocessingGroup" xmlns:wpi="http://schemas.microsoft.com/office/word/2010/wordprocessingInk" xmlns:wps="http://schemas.microsoft.com/office/word/2010/wordprocessingShape" xmlns:a14="http://schemas.microsoft.com/office/drawing/2010/main" val="0"/>
+                          <a14:useLocalDpi xmlns:a14="http://schemas.microsoft.com/office/drawing/2010/main" xmlns:wps="http://schemas.microsoft.com/office/word/2010/wordprocessingShape" xmlns:wpi="http://schemas.microsoft.com/office/word/2010/wordprocessingInk" xmlns:wpg="http://schemas.microsoft.com/office/word/2010/wordprocessingGroup" xmlns:w16se="http://schemas.microsoft.com/office/word/2015/wordml/symex" xmlns:w16sdtdh="http://schemas.microsoft.com/office/word/2020/wordml/sdtdatahash" xmlns:w16="http://schemas.microsoft.com/office/word/2018/wordml" xmlns:w16cid="http://schemas.microsoft.com/office/word/2016/wordml/cid" xmlns:w16cex="http://schemas.microsoft.com/office/word/2018/wordml/cex" xmlns:w15="http://schemas.microsoft.com/office/word/2012/wordml" xmlns:w14="http://schemas.microsoft.com/office/word/2010/wordml" xmlns:w="http://schemas.openxmlformats.org/wordprocessingml/2006/main" xmlns:w10="urn:schemas-microsoft-com:office:word" xmlns:wp14="http://schemas.microsoft.com/office/word/2010/wordprocessingDrawing" xmlns:v="urn:schemas-microsoft-com:vml" xmlns:o="urn:schemas-microsoft-com:office:office" xmlns:am3d="http://schemas.microsoft.com/office/drawing/2017/model3d" xmlns:aink="http://schemas.microsoft.com/office/drawing/2016/ink" xmlns:mc="http://schemas.openxmlformats.org/markup-compatibility/2006" xmlns:cx8="http://schemas.microsoft.com/office/drawing/2016/5/14/chartex" xmlns:cx7="http://schemas.microsoft.com/office/drawing/2016/5/13/chartex" xmlns:cx6="http://schemas.microsoft.com/office/drawing/2016/5/12/chartex" xmlns:cx5="http://schemas.microsoft.com/office/drawing/2016/5/11/chartex" xmlns:cx4="http://schemas.microsoft.com/office/drawing/2016/5/10/chartex" xmlns:cx3="http://schemas.microsoft.com/office/drawing/2016/5/9/chartex" xmlns:cx2="http://schemas.microsoft.com/office/drawing/2015/10/21/chartex" xmlns:cx1="http://schemas.microsoft.com/office/drawing/2015/9/8/chartex" xmlns:cx="http://schemas.microsoft.com/office/drawing/2014/chartex" xmlns:wpc="http://schemas.microsoft.com/office/word/2010/wordprocessingCanvas" xmlns="" val="0"/>
                         </a:ext>
                       </a:extLst>
                     </a:blip>
@@ -1081,14 +1047,281 @@
     </w:p>
     <w:p>
       <w:pPr>
-        <w:rPr>
-          <w:lang w:val="en-US"/>
-        </w:rPr>
-      </w:pPr>
-      <w:r>
-        <w:rPr>
-          <w:lang w:val="en-US"/>
-        </w:rPr>
+        <w:jc w:val="both"/>
+        <w:rPr>
+          <w:lang w:val="en-US"/>
+        </w:rPr>
+      </w:pPr>
+      <w:r>
+        <w:rPr>
+          <w:lang w:val="en-US"/>
+        </w:rPr>
+        <w:t>However, when comparing the measurements for outside Relative Humidity from [BEXUS] and [ECOWISE] there is an obvious significant deviation.</w:t>
+      </w:r>
+    </w:p>
+    <w:p>
+      <w:pPr>
+        <w:keepNext/>
+        <w:jc w:val="center"/>
+      </w:pPr>
+      <w:r>
+        <w:rPr>
+          <w:noProof/>
+          <w:lang w:eastAsia="el-GR"/>
+        </w:rPr>
+        <w:drawing>
+          <wp:inline distT="0" distB="0" distL="0" distR="0">
+            <wp:extent cx="4136694" cy="2368551"/>
+            <wp:effectExtent l="19050" t="0" r="0" b="0"/>
+            <wp:docPr id="7" name="Εικόνα 4"/>
+            <wp:cNvGraphicFramePr>
+              <a:graphicFrameLocks xmlns:a="http://schemas.openxmlformats.org/drawingml/2006/main" noChangeAspect="1"/>
+            </wp:cNvGraphicFramePr>
+            <a:graphic xmlns:a="http://schemas.openxmlformats.org/drawingml/2006/main">
+              <a:graphicData uri="http://schemas.openxmlformats.org/drawingml/2006/picture">
+                <pic:pic xmlns:pic="http://schemas.openxmlformats.org/drawingml/2006/picture">
+                  <pic:nvPicPr>
+                    <pic:cNvPr id="0" name="Picture 4"/>
+                    <pic:cNvPicPr>
+                      <a:picLocks noChangeAspect="1" noChangeArrowheads="1"/>
+                    </pic:cNvPicPr>
+                  </pic:nvPicPr>
+                  <pic:blipFill>
+                    <a:blip r:embed="rId10" cstate="print"/>
+                    <a:srcRect l="12327" t="22153" r="16225" b="12263"/>
+                    <a:stretch>
+                      <a:fillRect/>
+                    </a:stretch>
+                  </pic:blipFill>
+                  <pic:spPr bwMode="auto">
+                    <a:xfrm>
+                      <a:off x="0" y="0"/>
+                      <a:ext cx="4136694" cy="2368551"/>
+                    </a:xfrm>
+                    <a:prstGeom prst="rect">
+                      <a:avLst/>
+                    </a:prstGeom>
+                    <a:noFill/>
+                    <a:ln w="9525">
+                      <a:noFill/>
+                      <a:miter lim="800000"/>
+                      <a:headEnd/>
+                      <a:tailEnd/>
+                    </a:ln>
+                  </pic:spPr>
+                </pic:pic>
+              </a:graphicData>
+            </a:graphic>
+          </wp:inline>
+        </w:drawing>
+      </w:r>
+    </w:p>
+    <w:p>
+      <w:pPr>
+        <w:pStyle w:val="a5"/>
+        <w:jc w:val="center"/>
+        <w:rPr>
+          <w:b w:val="0"/>
+          <w:lang w:val="en-US"/>
+        </w:rPr>
+      </w:pPr>
+      <w:r>
+        <w:rPr>
+          <w:lang w:val="en-US"/>
+        </w:rPr>
+        <w:t xml:space="preserve">Graph </w:t>
+      </w:r>
+      <w:r>
+        <w:fldChar w:fldCharType="begin"/>
+      </w:r>
+      <w:r>
+        <w:rPr>
+          <w:lang w:val="en-US"/>
+        </w:rPr>
+        <w:instrText xml:space="preserve"> SEQ Graph \* ARABIC </w:instrText>
+      </w:r>
+      <w:r>
+        <w:fldChar w:fldCharType="separate"/>
+      </w:r>
+      <w:r>
+        <w:rPr>
+          <w:noProof/>
+          <w:lang w:val="en-US"/>
+        </w:rPr>
+        <w:t>5</w:t>
+      </w:r>
+      <w:r>
+        <w:fldChar w:fldCharType="end"/>
+      </w:r>
+      <w:r>
+        <w:rPr>
+          <w:lang w:val="en-US"/>
+        </w:rPr>
+        <w:t xml:space="preserve">: </w:t>
+      </w:r>
+      <w:r>
+        <w:rPr>
+          <w:b w:val="0"/>
+          <w:lang w:val="en-US"/>
+        </w:rPr>
+        <w:t>Relative Humidity (ambient</w:t>
+      </w:r>
+      <w:r>
+        <w:rPr>
+          <w:b w:val="0"/>
+          <w:lang w:val="en-US"/>
+        </w:rPr>
+        <w:t xml:space="preserve"> and outside</w:t>
+      </w:r>
+      <w:r>
+        <w:rPr>
+          <w:b w:val="0"/>
+          <w:lang w:val="en-US"/>
+        </w:rPr>
+        <w:t>) as a function of time</w:t>
+      </w:r>
+    </w:p>
+    <w:p>
+      <w:pPr>
+        <w:jc w:val="both"/>
+        <w:rPr>
+          <w:lang w:val="en-US"/>
+        </w:rPr>
+      </w:pPr>
+      <w:r>
+        <w:rPr>
+          <w:lang w:val="en-US"/>
+        </w:rPr>
+        <w:t xml:space="preserve">This deviation can be explained by considering the difference in outside temperature measured. As can be seen below, the ambient temperature measured by the ECOWISE sensors remained practically stable whereas the actual ambient temperature, as was expected, steadily declines, and reaches a plateau at greater altitudes. Thus, taking into account the inverse proportionality between temperature and relative humidity, the differences in measured RH can be safely attributed to the temperature difference. </w:t>
+      </w:r>
+    </w:p>
+    <w:p>
+      <w:pPr>
+        <w:keepNext/>
+        <w:jc w:val="center"/>
+      </w:pPr>
+      <w:r>
+        <w:rPr>
+          <w:noProof/>
+          <w:lang w:eastAsia="el-GR"/>
+        </w:rPr>
+        <w:drawing>
+          <wp:inline distT="0" distB="0" distL="0" distR="0">
+            <wp:extent cx="3600000" cy="1449006"/>
+            <wp:effectExtent l="19050" t="0" r="450" b="0"/>
+            <wp:docPr id="8" name="Εικόνα 7"/>
+            <wp:cNvGraphicFramePr>
+              <a:graphicFrameLocks xmlns:a="http://schemas.openxmlformats.org/drawingml/2006/main" noChangeAspect="1"/>
+            </wp:cNvGraphicFramePr>
+            <a:graphic xmlns:a="http://schemas.openxmlformats.org/drawingml/2006/main">
+              <a:graphicData uri="http://schemas.openxmlformats.org/drawingml/2006/picture">
+                <pic:pic xmlns:pic="http://schemas.openxmlformats.org/drawingml/2006/picture">
+                  <pic:nvPicPr>
+                    <pic:cNvPr id="0" name="Picture 7"/>
+                    <pic:cNvPicPr>
+                      <a:picLocks noChangeAspect="1" noChangeArrowheads="1"/>
+                    </pic:cNvPicPr>
+                  </pic:nvPicPr>
+                  <pic:blipFill>
+                    <a:blip r:embed="rId11" cstate="print"/>
+                    <a:srcRect l="50232" t="39130" r="1866" b="30021"/>
+                    <a:stretch>
+                      <a:fillRect/>
+                    </a:stretch>
+                  </pic:blipFill>
+                  <pic:spPr bwMode="auto">
+                    <a:xfrm>
+                      <a:off x="0" y="0"/>
+                      <a:ext cx="3600000" cy="1449006"/>
+                    </a:xfrm>
+                    <a:prstGeom prst="rect">
+                      <a:avLst/>
+                    </a:prstGeom>
+                    <a:noFill/>
+                    <a:ln w="9525">
+                      <a:noFill/>
+                      <a:miter lim="800000"/>
+                      <a:headEnd/>
+                      <a:tailEnd/>
+                    </a:ln>
+                  </pic:spPr>
+                </pic:pic>
+              </a:graphicData>
+            </a:graphic>
+          </wp:inline>
+        </w:drawing>
+      </w:r>
+    </w:p>
+    <w:p>
+      <w:pPr>
+        <w:pStyle w:val="a5"/>
+        <w:jc w:val="center"/>
+        <w:rPr>
+          <w:b w:val="0"/>
+          <w:lang w:val="en-US"/>
+        </w:rPr>
+      </w:pPr>
+      <w:r>
+        <w:rPr>
+          <w:lang w:val="en-US"/>
+        </w:rPr>
+        <w:t xml:space="preserve">Graph </w:t>
+      </w:r>
+      <w:r>
+        <w:fldChar w:fldCharType="begin"/>
+      </w:r>
+      <w:r>
+        <w:rPr>
+          <w:lang w:val="en-US"/>
+        </w:rPr>
+        <w:instrText xml:space="preserve"> SEQ Graph \* ARABIC </w:instrText>
+      </w:r>
+      <w:r>
+        <w:fldChar w:fldCharType="separate"/>
+      </w:r>
+      <w:r>
+        <w:rPr>
+          <w:noProof/>
+          <w:lang w:val="en-US"/>
+        </w:rPr>
+        <w:t>6</w:t>
+      </w:r>
+      <w:r>
+        <w:fldChar w:fldCharType="end"/>
+      </w:r>
+      <w:r>
+        <w:rPr>
+          <w:b w:val="0"/>
+          <w:lang w:val="en-US"/>
+        </w:rPr>
+        <w:t>: Ambient</w:t>
+      </w:r>
+      <w:r>
+        <w:rPr>
+          <w:b w:val="0"/>
+          <w:lang w:val="en-US"/>
+        </w:rPr>
+        <w:t xml:space="preserve"> and outside</w:t>
+      </w:r>
+      <w:r>
+        <w:rPr>
+          <w:b w:val="0"/>
+          <w:lang w:val="en-US"/>
+        </w:rPr>
+        <w:t xml:space="preserve"> temperature as a function of time</w:t>
+      </w:r>
+    </w:p>
+    <w:p>
+      <w:pPr>
+        <w:rPr>
+          <w:lang w:val="en-US"/>
+        </w:rPr>
+      </w:pPr>
+      <w:r>
+        <w:rPr>
+          <w:lang w:val="en-US"/>
+        </w:rPr>
+        <w:lastRenderedPageBreak/>
         <w:t xml:space="preserve">The temperature and pressure inside the </w:t>
       </w:r>
       <w:proofErr w:type="spellStart"/>
@@ -1134,10 +1367,10 @@
                     <pic:cNvPicPr/>
                   </pic:nvPicPr>
                   <pic:blipFill>
-                    <a:blip r:embed="rId10" cstate="print">
+                    <a:blip r:embed="rId12" cstate="print">
                       <a:extLst>
                         <a:ext uri="{28A0092B-C50C-407E-A947-70E740481C1C}">
-                          <a14:useLocalDpi xmlns="" xmlns:wpc="http://schemas.microsoft.com/office/word/2010/wordprocessingCanvas" xmlns:cx="http://schemas.microsoft.com/office/drawing/2014/chartex" xmlns:cx1="http://schemas.microsoft.com/office/drawing/2015/9/8/chartex" xmlns:cx2="http://schemas.microsoft.com/office/drawing/2015/10/21/chartex" xmlns:cx3="http://schemas.microsoft.com/office/drawing/2016/5/9/chartex" xmlns:cx4="http://schemas.microsoft.com/office/drawing/2016/5/10/chartex" xmlns:cx5="http://schemas.microsoft.com/office/drawing/2016/5/11/chartex" xmlns:cx6="http://schemas.microsoft.com/office/drawing/2016/5/12/chartex" xmlns:cx7="http://schemas.microsoft.com/office/drawing/2016/5/13/chartex" xmlns:cx8="http://schemas.microsoft.com/office/drawing/2016/5/14/chartex" xmlns:mc="http://schemas.openxmlformats.org/markup-compatibility/2006" xmlns:aink="http://schemas.microsoft.com/office/drawing/2016/ink" xmlns:am3d="http://schemas.microsoft.com/office/drawing/2017/model3d" xmlns:o="urn:schemas-microsoft-com:office:office" xmlns:v="urn:schemas-microsoft-com:vml" xmlns:wp14="http://schemas.microsoft.com/office/word/2010/wordprocessingDrawing" xmlns:w10="urn:schemas-microsoft-com:office:word" xmlns:w="http://schemas.openxmlformats.org/wordprocessingml/2006/main" xmlns:w14="http://schemas.microsoft.com/office/word/2010/wordml" xmlns:w15="http://schemas.microsoft.com/office/word/2012/wordml" xmlns:w16cex="http://schemas.microsoft.com/office/word/2018/wordml/cex" xmlns:w16cid="http://schemas.microsoft.com/office/word/2016/wordml/cid" xmlns:w16="http://schemas.microsoft.com/office/word/2018/wordml" xmlns:w16sdtdh="http://schemas.microsoft.com/office/word/2020/wordml/sdtdatahash" xmlns:w16se="http://schemas.microsoft.com/office/word/2015/wordml/symex" xmlns:wpg="http://schemas.microsoft.com/office/word/2010/wordprocessingGroup" xmlns:wpi="http://schemas.microsoft.com/office/word/2010/wordprocessingInk" xmlns:wps="http://schemas.microsoft.com/office/word/2010/wordprocessingShape" xmlns:a14="http://schemas.microsoft.com/office/drawing/2010/main" val="0"/>
+                          <a14:useLocalDpi xmlns:a14="http://schemas.microsoft.com/office/drawing/2010/main" xmlns:wps="http://schemas.microsoft.com/office/word/2010/wordprocessingShape" xmlns:wpi="http://schemas.microsoft.com/office/word/2010/wordprocessingInk" xmlns:wpg="http://schemas.microsoft.com/office/word/2010/wordprocessingGroup" xmlns:w16se="http://schemas.microsoft.com/office/word/2015/wordml/symex" xmlns:w16sdtdh="http://schemas.microsoft.com/office/word/2020/wordml/sdtdatahash" xmlns:w16="http://schemas.microsoft.com/office/word/2018/wordml" xmlns:w16cid="http://schemas.microsoft.com/office/word/2016/wordml/cid" xmlns:w16cex="http://schemas.microsoft.com/office/word/2018/wordml/cex" xmlns:w15="http://schemas.microsoft.com/office/word/2012/wordml" xmlns:w14="http://schemas.microsoft.com/office/word/2010/wordml" xmlns:w="http://schemas.openxmlformats.org/wordprocessingml/2006/main" xmlns:w10="urn:schemas-microsoft-com:office:word" xmlns:wp14="http://schemas.microsoft.com/office/word/2010/wordprocessingDrawing" xmlns:v="urn:schemas-microsoft-com:vml" xmlns:o="urn:schemas-microsoft-com:office:office" xmlns:am3d="http://schemas.microsoft.com/office/drawing/2017/model3d" xmlns:aink="http://schemas.microsoft.com/office/drawing/2016/ink" xmlns:mc="http://schemas.openxmlformats.org/markup-compatibility/2006" xmlns:cx8="http://schemas.microsoft.com/office/drawing/2016/5/14/chartex" xmlns:cx7="http://schemas.microsoft.com/office/drawing/2016/5/13/chartex" xmlns:cx6="http://schemas.microsoft.com/office/drawing/2016/5/12/chartex" xmlns:cx5="http://schemas.microsoft.com/office/drawing/2016/5/11/chartex" xmlns:cx4="http://schemas.microsoft.com/office/drawing/2016/5/10/chartex" xmlns:cx3="http://schemas.microsoft.com/office/drawing/2016/5/9/chartex" xmlns:cx2="http://schemas.microsoft.com/office/drawing/2015/10/21/chartex" xmlns:cx1="http://schemas.microsoft.com/office/drawing/2015/9/8/chartex" xmlns:cx="http://schemas.microsoft.com/office/drawing/2014/chartex" xmlns:wpc="http://schemas.microsoft.com/office/word/2010/wordprocessingCanvas" xmlns="" val="0"/>
                         </a:ext>
                       </a:extLst>
                     </a:blip>
@@ -1194,7 +1427,7 @@
           <w:noProof/>
           <w:lang w:val="en-US"/>
         </w:rPr>
-        <w:t>5</w:t>
+        <w:t>7</w:t>
       </w:r>
       <w:r>
         <w:fldChar w:fldCharType="end"/>
@@ -1431,6 +1664,140 @@
         <w:t>).</w:t>
       </w:r>
       <w:proofErr w:type="gramEnd"/>
+      <w:r>
+        <w:rPr>
+          <w:lang w:val="en-US"/>
+        </w:rPr>
+        <w:t xml:space="preserve"> The temperature’s stability can be seen </w:t>
+      </w:r>
+      <w:proofErr w:type="gramStart"/>
+      <w:r>
+        <w:rPr>
+          <w:lang w:val="en-US"/>
+        </w:rPr>
+        <w:t>better</w:t>
+      </w:r>
+      <w:proofErr w:type="gramEnd"/>
+      <w:r>
+        <w:rPr>
+          <w:lang w:val="en-US"/>
+        </w:rPr>
+        <w:t xml:space="preserve"> in the graph below.</w:t>
+      </w:r>
+    </w:p>
+    <w:p>
+      <w:pPr>
+        <w:keepNext/>
+        <w:jc w:val="center"/>
+      </w:pPr>
+      <w:r>
+        <w:rPr>
+          <w:lang w:val="en-US"/>
+        </w:rPr>
+        <w:drawing>
+          <wp:inline distT="0" distB="0" distL="0" distR="0">
+            <wp:extent cx="5131558" cy="2593075"/>
+            <wp:effectExtent l="19050" t="0" r="0" b="0"/>
+            <wp:docPr id="15" name="Εικόνα 15"/>
+            <wp:cNvGraphicFramePr>
+              <a:graphicFrameLocks xmlns:a="http://schemas.openxmlformats.org/drawingml/2006/main" noChangeAspect="1"/>
+            </wp:cNvGraphicFramePr>
+            <a:graphic xmlns:a="http://schemas.openxmlformats.org/drawingml/2006/main">
+              <a:graphicData uri="http://schemas.openxmlformats.org/drawingml/2006/picture">
+                <pic:pic xmlns:pic="http://schemas.openxmlformats.org/drawingml/2006/picture">
+                  <pic:nvPicPr>
+                    <pic:cNvPr id="1" name=""/>
+                    <pic:cNvPicPr/>
+                  </pic:nvPicPr>
+                  <pic:blipFill>
+                    <a:blip r:embed="rId13" cstate="print"/>
+                    <a:srcRect l="1450" t="1750" r="1246" b="3250"/>
+                    <a:stretch>
+                      <a:fillRect/>
+                    </a:stretch>
+                  </pic:blipFill>
+                  <pic:spPr>
+                    <a:xfrm>
+                      <a:off x="0" y="0"/>
+                      <a:ext cx="5131558" cy="2593075"/>
+                    </a:xfrm>
+                    <a:prstGeom prst="rect">
+                      <a:avLst/>
+                    </a:prstGeom>
+                  </pic:spPr>
+                </pic:pic>
+              </a:graphicData>
+            </a:graphic>
+          </wp:inline>
+        </w:drawing>
+      </w:r>
+    </w:p>
+    <w:p>
+      <w:pPr>
+        <w:pStyle w:val="a5"/>
+        <w:jc w:val="center"/>
+        <w:rPr>
+          <w:b w:val="0"/>
+          <w:lang w:val="en-US"/>
+        </w:rPr>
+      </w:pPr>
+      <w:r>
+        <w:rPr>
+          <w:lang w:val="en-US"/>
+        </w:rPr>
+        <w:t xml:space="preserve">Graph </w:t>
+      </w:r>
+      <w:r>
+        <w:fldChar w:fldCharType="begin"/>
+      </w:r>
+      <w:r>
+        <w:rPr>
+          <w:lang w:val="en-US"/>
+        </w:rPr>
+        <w:instrText xml:space="preserve"> SEQ Graph \* ARABIC </w:instrText>
+      </w:r>
+      <w:r>
+        <w:fldChar w:fldCharType="separate"/>
+      </w:r>
+      <w:r>
+        <w:rPr>
+          <w:noProof/>
+          <w:lang w:val="en-US"/>
+        </w:rPr>
+        <w:t>8</w:t>
+      </w:r>
+      <w:r>
+        <w:fldChar w:fldCharType="end"/>
+      </w:r>
+      <w:r>
+        <w:rPr>
+          <w:lang w:val="en-US"/>
+        </w:rPr>
+        <w:t xml:space="preserve">: </w:t>
+      </w:r>
+      <w:r>
+        <w:rPr>
+          <w:b w:val="0"/>
+          <w:lang w:val="en-US"/>
+        </w:rPr>
+        <w:t xml:space="preserve">The temperature inside the </w:t>
+      </w:r>
+      <w:proofErr w:type="spellStart"/>
+      <w:r>
+        <w:rPr>
+          <w:b w:val="0"/>
+          <w:lang w:val="en-US"/>
+        </w:rPr>
+        <w:t>sensorbox</w:t>
+      </w:r>
+      <w:proofErr w:type="spellEnd"/>
+      <w:r>
+        <w:rPr>
+          <w:b w:val="0"/>
+          <w:lang w:val="en-US"/>
+        </w:rPr>
+        <w:t xml:space="preserve"> remains remarkably stable throughout the experiment</w:t>
+      </w:r>
     </w:p>
     <w:p>
       <w:pPr>
@@ -1483,7 +1850,14 @@
         <w:rPr>
           <w:lang w:val="en-US"/>
         </w:rPr>
-        <w:t xml:space="preserve"> which resulted in the pressure inside essentially matching the atmospheric pressure during almost every stage. It should be noted that the selected pump could have perhaps not been perfectly suited for the required pressurization but it is hypothesized that it would yield acceptable results were it not for the leak. </w:t>
+        <w:t xml:space="preserve"> which resulted in the pressure inside essentially matching the atmospheric pressure during almost every stage. It </w:t>
+      </w:r>
+      <w:r>
+        <w:rPr>
+          <w:lang w:val="en-US"/>
+        </w:rPr>
+        <w:lastRenderedPageBreak/>
+        <w:t xml:space="preserve">should be noted that the selected pump could have perhaps not been perfectly suited for the required pressurization but it is hypothesized that it would yield acceptable results were it not for the leak. </w:t>
       </w:r>
       <w:r>
         <w:rPr>
@@ -1511,14 +1885,6 @@
         </w:rPr>
         <w:t xml:space="preserve"> values were [6.5 mbar, 1290.9 mbar].</w:t>
       </w:r>
-    </w:p>
-    <w:p>
-      <w:pPr>
-        <w:jc w:val="both"/>
-        <w:rPr>
-          <w:lang w:val="en-US"/>
-        </w:rPr>
-      </w:pPr>
     </w:p>
     <w:p>
       <w:pPr>
@@ -1679,7 +2045,7 @@
                     </pic:cNvPicPr>
                   </pic:nvPicPr>
                   <pic:blipFill>
-                    <a:blip r:embed="rId11" cstate="print"/>
+                    <a:blip r:embed="rId14" cstate="print"/>
                     <a:srcRect l="26390" t="28000" r="21300" b="15333"/>
                     <a:stretch>
                       <a:fillRect/>
@@ -1740,7 +2106,7 @@
           <w:noProof/>
           <w:lang w:val="en-US"/>
         </w:rPr>
-        <w:t>6</w:t>
+        <w:t>9</w:t>
       </w:r>
       <w:r>
         <w:fldChar w:fldCharType="end"/>
@@ -2012,14 +2378,8 @@
         <w:rPr>
           <w:lang w:val="en-US"/>
         </w:rPr>
-        <w:t xml:space="preserve">In addition to the Balloon’s altitude measurements by the experiment’s GPS, the following graph presents the independent altitude data. In the lower altitudes the two independent </w:t>
-      </w:r>
-      <w:r>
-        <w:rPr>
-          <w:lang w:val="en-US"/>
-        </w:rPr>
         <w:lastRenderedPageBreak/>
-        <w:t>measurements are almost equivalent. A systematic deviation ap</w:t>
+        <w:t>In addition to the Balloon’s altitude measurements by the experiment’s GPS, the following graph presents the independent altitude data. In the lower altitudes the two independent measurements are almost equivalent. A systematic deviation ap</w:t>
       </w:r>
       <w:r>
         <w:rPr>
@@ -2056,7 +2416,7 @@
                     </pic:cNvPicPr>
                   </pic:nvPicPr>
                   <pic:blipFill>
-                    <a:blip r:embed="rId12" cstate="print"/>
+                    <a:blip r:embed="rId15" cstate="print"/>
                     <a:srcRect l="26402" t="31263" r="21660" b="14700"/>
                     <a:stretch>
                       <a:fillRect/>
@@ -2117,7 +2477,7 @@
           <w:noProof/>
           <w:lang w:val="en-US"/>
         </w:rPr>
-        <w:t>7</w:t>
+        <w:t>10</w:t>
       </w:r>
       <w:r>
         <w:fldChar w:fldCharType="end"/>
@@ -2189,7 +2549,7 @@
                     </pic:cNvPicPr>
                   </pic:nvPicPr>
                   <pic:blipFill>
-                    <a:blip r:embed="rId13" cstate="print"/>
+                    <a:blip r:embed="rId16" cstate="print"/>
                     <a:srcRect l="16571" t="41201" r="35505" b="13250"/>
                     <a:stretch>
                       <a:fillRect/>
@@ -2255,7 +2615,7 @@
           <w:noProof/>
           <w:lang w:val="en-US"/>
         </w:rPr>
-        <w:t>8</w:t>
+        <w:t>11</w:t>
       </w:r>
       <w:r>
         <w:fldChar w:fldCharType="end"/>
@@ -2367,7 +2727,7 @@
                     </pic:cNvPicPr>
                   </pic:nvPicPr>
                   <pic:blipFill>
-                    <a:blip r:embed="rId14" cstate="print"/>
+                    <a:blip r:embed="rId17" cstate="print"/>
                     <a:srcRect l="23325" t="20704" r="31494" b="28571"/>
                     <a:stretch>
                       <a:fillRect/>
@@ -2418,7 +2778,7 @@
                     </pic:cNvPicPr>
                   </pic:nvPicPr>
                   <pic:blipFill>
-                    <a:blip r:embed="rId15" cstate="print"/>
+                    <a:blip r:embed="rId18" cstate="print"/>
                     <a:srcRect l="22940" t="20290" r="30976" b="28951"/>
                     <a:stretch>
                       <a:fillRect/>
@@ -2479,7 +2839,7 @@
           <w:noProof/>
           <w:lang w:val="en-US"/>
         </w:rPr>
-        <w:t>9</w:t>
+        <w:t>12</w:t>
       </w:r>
       <w:r>
         <w:fldChar w:fldCharType="end"/>
@@ -2640,7 +3000,7 @@
                     </pic:cNvPicPr>
                   </pic:nvPicPr>
                   <pic:blipFill>
-                    <a:blip r:embed="rId16" cstate="print"/>
+                    <a:blip r:embed="rId19" cstate="print"/>
                     <a:srcRect l="23187" t="28571" r="31106" b="20497"/>
                     <a:stretch>
                       <a:fillRect/>
@@ -2752,7 +3112,7 @@
                     </pic:cNvPicPr>
                   </pic:nvPicPr>
                   <pic:blipFill>
-                    <a:blip r:embed="rId17" cstate="print"/>
+                    <a:blip r:embed="rId20" cstate="print"/>
                     <a:srcRect l="23442" t="28986" r="29294" b="20704"/>
                     <a:stretch>
                       <a:fillRect/>
@@ -2865,10 +3225,10 @@
                     <pic:cNvPicPr/>
                   </pic:nvPicPr>
                   <pic:blipFill>
-                    <a:blip r:embed="rId18" cstate="print">
+                    <a:blip r:embed="rId21" cstate="print">
                       <a:extLst>
                         <a:ext uri="{28A0092B-C50C-407E-A947-70E740481C1C}">
-                          <a14:useLocalDpi xmlns="" xmlns:wpc="http://schemas.microsoft.com/office/word/2010/wordprocessingCanvas" xmlns:cx="http://schemas.microsoft.com/office/drawing/2014/chartex" xmlns:cx1="http://schemas.microsoft.com/office/drawing/2015/9/8/chartex" xmlns:cx2="http://schemas.microsoft.com/office/drawing/2015/10/21/chartex" xmlns:cx3="http://schemas.microsoft.com/office/drawing/2016/5/9/chartex" xmlns:cx4="http://schemas.microsoft.com/office/drawing/2016/5/10/chartex" xmlns:cx5="http://schemas.microsoft.com/office/drawing/2016/5/11/chartex" xmlns:cx6="http://schemas.microsoft.com/office/drawing/2016/5/12/chartex" xmlns:cx7="http://schemas.microsoft.com/office/drawing/2016/5/13/chartex" xmlns:cx8="http://schemas.microsoft.com/office/drawing/2016/5/14/chartex" xmlns:mc="http://schemas.openxmlformats.org/markup-compatibility/2006" xmlns:aink="http://schemas.microsoft.com/office/drawing/2016/ink" xmlns:am3d="http://schemas.microsoft.com/office/drawing/2017/model3d" xmlns:o="urn:schemas-microsoft-com:office:office" xmlns:v="urn:schemas-microsoft-com:vml" xmlns:wp14="http://schemas.microsoft.com/office/word/2010/wordprocessingDrawing" xmlns:w10="urn:schemas-microsoft-com:office:word" xmlns:w="http://schemas.openxmlformats.org/wordprocessingml/2006/main" xmlns:w14="http://schemas.microsoft.com/office/word/2010/wordml" xmlns:w15="http://schemas.microsoft.com/office/word/2012/wordml" xmlns:w16cex="http://schemas.microsoft.com/office/word/2018/wordml/cex" xmlns:w16cid="http://schemas.microsoft.com/office/word/2016/wordml/cid" xmlns:w16="http://schemas.microsoft.com/office/word/2018/wordml" xmlns:w16sdtdh="http://schemas.microsoft.com/office/word/2020/wordml/sdtdatahash" xmlns:w16se="http://schemas.microsoft.com/office/word/2015/wordml/symex" xmlns:wpg="http://schemas.microsoft.com/office/word/2010/wordprocessingGroup" xmlns:wpi="http://schemas.microsoft.com/office/word/2010/wordprocessingInk" xmlns:wps="http://schemas.microsoft.com/office/word/2010/wordprocessingShape" xmlns:a14="http://schemas.microsoft.com/office/drawing/2010/main" val="0"/>
+                          <a14:useLocalDpi xmlns:a14="http://schemas.microsoft.com/office/drawing/2010/main" xmlns:wps="http://schemas.microsoft.com/office/word/2010/wordprocessingShape" xmlns:wpi="http://schemas.microsoft.com/office/word/2010/wordprocessingInk" xmlns:wpg="http://schemas.microsoft.com/office/word/2010/wordprocessingGroup" xmlns:w16se="http://schemas.microsoft.com/office/word/2015/wordml/symex" xmlns:w16sdtdh="http://schemas.microsoft.com/office/word/2020/wordml/sdtdatahash" xmlns:w16="http://schemas.microsoft.com/office/word/2018/wordml" xmlns:w16cid="http://schemas.microsoft.com/office/word/2016/wordml/cid" xmlns:w16cex="http://schemas.microsoft.com/office/word/2018/wordml/cex" xmlns:w15="http://schemas.microsoft.com/office/word/2012/wordml" xmlns:w14="http://schemas.microsoft.com/office/word/2010/wordml" xmlns:w="http://schemas.openxmlformats.org/wordprocessingml/2006/main" xmlns:w10="urn:schemas-microsoft-com:office:word" xmlns:wp14="http://schemas.microsoft.com/office/word/2010/wordprocessingDrawing" xmlns:v="urn:schemas-microsoft-com:vml" xmlns:o="urn:schemas-microsoft-com:office:office" xmlns:am3d="http://schemas.microsoft.com/office/drawing/2017/model3d" xmlns:aink="http://schemas.microsoft.com/office/drawing/2016/ink" xmlns:mc="http://schemas.openxmlformats.org/markup-compatibility/2006" xmlns:cx8="http://schemas.microsoft.com/office/drawing/2016/5/14/chartex" xmlns:cx7="http://schemas.microsoft.com/office/drawing/2016/5/13/chartex" xmlns:cx6="http://schemas.microsoft.com/office/drawing/2016/5/12/chartex" xmlns:cx5="http://schemas.microsoft.com/office/drawing/2016/5/11/chartex" xmlns:cx4="http://schemas.microsoft.com/office/drawing/2016/5/10/chartex" xmlns:cx3="http://schemas.microsoft.com/office/drawing/2016/5/9/chartex" xmlns:cx2="http://schemas.microsoft.com/office/drawing/2015/10/21/chartex" xmlns:cx1="http://schemas.microsoft.com/office/drawing/2015/9/8/chartex" xmlns:cx="http://schemas.microsoft.com/office/drawing/2014/chartex" xmlns:wpc="http://schemas.microsoft.com/office/word/2010/wordprocessingCanvas" xmlns="" val="0"/>
                         </a:ext>
                       </a:extLst>
                     </a:blip>
@@ -2923,7 +3283,7 @@
           <w:noProof/>
           <w:lang w:val="en-US"/>
         </w:rPr>
-        <w:t>10</w:t>
+        <w:t>13</w:t>
       </w:r>
       <w:r>
         <w:fldChar w:fldCharType="end"/>
@@ -3048,10 +3408,10 @@
                     <pic:cNvPicPr/>
                   </pic:nvPicPr>
                   <pic:blipFill>
-                    <a:blip r:embed="rId19" cstate="print">
+                    <a:blip r:embed="rId22" cstate="print">
                       <a:extLst>
                         <a:ext uri="{28A0092B-C50C-407E-A947-70E740481C1C}">
-                          <a14:useLocalDpi xmlns="" xmlns:wpc="http://schemas.microsoft.com/office/word/2010/wordprocessingCanvas" xmlns:cx="http://schemas.microsoft.com/office/drawing/2014/chartex" xmlns:cx1="http://schemas.microsoft.com/office/drawing/2015/9/8/chartex" xmlns:cx2="http://schemas.microsoft.com/office/drawing/2015/10/21/chartex" xmlns:cx3="http://schemas.microsoft.com/office/drawing/2016/5/9/chartex" xmlns:cx4="http://schemas.microsoft.com/office/drawing/2016/5/10/chartex" xmlns:cx5="http://schemas.microsoft.com/office/drawing/2016/5/11/chartex" xmlns:cx6="http://schemas.microsoft.com/office/drawing/2016/5/12/chartex" xmlns:cx7="http://schemas.microsoft.com/office/drawing/2016/5/13/chartex" xmlns:cx8="http://schemas.microsoft.com/office/drawing/2016/5/14/chartex" xmlns:mc="http://schemas.openxmlformats.org/markup-compatibility/2006" xmlns:aink="http://schemas.microsoft.com/office/drawing/2016/ink" xmlns:am3d="http://schemas.microsoft.com/office/drawing/2017/model3d" xmlns:o="urn:schemas-microsoft-com:office:office" xmlns:v="urn:schemas-microsoft-com:vml" xmlns:wp14="http://schemas.microsoft.com/office/word/2010/wordprocessingDrawing" xmlns:w10="urn:schemas-microsoft-com:office:word" xmlns:w="http://schemas.openxmlformats.org/wordprocessingml/2006/main" xmlns:w14="http://schemas.microsoft.com/office/word/2010/wordml" xmlns:w15="http://schemas.microsoft.com/office/word/2012/wordml" xmlns:w16cex="http://schemas.microsoft.com/office/word/2018/wordml/cex" xmlns:w16cid="http://schemas.microsoft.com/office/word/2016/wordml/cid" xmlns:w16="http://schemas.microsoft.com/office/word/2018/wordml" xmlns:w16sdtdh="http://schemas.microsoft.com/office/word/2020/wordml/sdtdatahash" xmlns:w16se="http://schemas.microsoft.com/office/word/2015/wordml/symex" xmlns:wpg="http://schemas.microsoft.com/office/word/2010/wordprocessingGroup" xmlns:wpi="http://schemas.microsoft.com/office/word/2010/wordprocessingInk" xmlns:wps="http://schemas.microsoft.com/office/word/2010/wordprocessingShape" xmlns:a14="http://schemas.microsoft.com/office/drawing/2010/main" val="0"/>
+                          <a14:useLocalDpi xmlns:a14="http://schemas.microsoft.com/office/drawing/2010/main" xmlns:wps="http://schemas.microsoft.com/office/word/2010/wordprocessingShape" xmlns:wpi="http://schemas.microsoft.com/office/word/2010/wordprocessingInk" xmlns:wpg="http://schemas.microsoft.com/office/word/2010/wordprocessingGroup" xmlns:w16se="http://schemas.microsoft.com/office/word/2015/wordml/symex" xmlns:w16sdtdh="http://schemas.microsoft.com/office/word/2020/wordml/sdtdatahash" xmlns:w16="http://schemas.microsoft.com/office/word/2018/wordml" xmlns:w16cid="http://schemas.microsoft.com/office/word/2016/wordml/cid" xmlns:w16cex="http://schemas.microsoft.com/office/word/2018/wordml/cex" xmlns:w15="http://schemas.microsoft.com/office/word/2012/wordml" xmlns:w14="http://schemas.microsoft.com/office/word/2010/wordml" xmlns:w="http://schemas.openxmlformats.org/wordprocessingml/2006/main" xmlns:w10="urn:schemas-microsoft-com:office:word" xmlns:wp14="http://schemas.microsoft.com/office/word/2010/wordprocessingDrawing" xmlns:v="urn:schemas-microsoft-com:vml" xmlns:o="urn:schemas-microsoft-com:office:office" xmlns:am3d="http://schemas.microsoft.com/office/drawing/2017/model3d" xmlns:aink="http://schemas.microsoft.com/office/drawing/2016/ink" xmlns:mc="http://schemas.openxmlformats.org/markup-compatibility/2006" xmlns:cx8="http://schemas.microsoft.com/office/drawing/2016/5/14/chartex" xmlns:cx7="http://schemas.microsoft.com/office/drawing/2016/5/13/chartex" xmlns:cx6="http://schemas.microsoft.com/office/drawing/2016/5/12/chartex" xmlns:cx5="http://schemas.microsoft.com/office/drawing/2016/5/11/chartex" xmlns:cx4="http://schemas.microsoft.com/office/drawing/2016/5/10/chartex" xmlns:cx3="http://schemas.microsoft.com/office/drawing/2016/5/9/chartex" xmlns:cx2="http://schemas.microsoft.com/office/drawing/2015/10/21/chartex" xmlns:cx1="http://schemas.microsoft.com/office/drawing/2015/9/8/chartex" xmlns:cx="http://schemas.microsoft.com/office/drawing/2014/chartex" xmlns:wpc="http://schemas.microsoft.com/office/word/2010/wordprocessingCanvas" xmlns="" val="0"/>
                         </a:ext>
                       </a:extLst>
                     </a:blip>
@@ -3109,7 +3469,7 @@
           <w:noProof/>
           <w:lang w:val="en-US"/>
         </w:rPr>
-        <w:t>11</w:t>
+        <w:t>14</w:t>
       </w:r>
       <w:r>
         <w:fldChar w:fldCharType="end"/>
@@ -3983,7 +4343,7 @@
 </file>
 
 <file path=customXml/itemProps1.xml><?xml version="1.0" encoding="utf-8"?>
-<ds:datastoreItem xmlns:ds="http://schemas.openxmlformats.org/officeDocument/2006/customXml" ds:itemID="{90362460-5509-4951-9C72-07FC8A8A0E13}">
+<ds:datastoreItem xmlns:ds="http://schemas.openxmlformats.org/officeDocument/2006/customXml" ds:itemID="{137C7254-0DC0-45AD-9A71-D50926AA8180}">
   <ds:schemaRefs>
     <ds:schemaRef ds:uri="http://schemas.openxmlformats.org/officeDocument/2006/bibliography"/>
   </ds:schemaRefs>

</xml_diff>